<commit_message>
Update last 4 UC
</commit_message>
<xml_diff>
--- a/usecases/4 UseCase_Change_Settings.docx
+++ b/usecases/4 UseCase_Change_Settings.docx
@@ -1,6 +1,6 @@
 
 <file path=word/document.xml><?xml version="1.0" encoding="utf-8"?>
-<w:document xmlns:wpc="http://schemas.microsoft.com/office/word/2010/wordprocessingCanvas" xmlns:cx="http://schemas.microsoft.com/office/drawing/2014/chartex" xmlns:cx1="http://schemas.microsoft.com/office/drawing/2015/9/8/chartex" xmlns:mc="http://schemas.openxmlformats.org/markup-compatibility/2006" xmlns:o="urn:schemas-microsoft-com:office:office" xmlns:r="http://schemas.openxmlformats.org/officeDocument/2006/relationships" xmlns:m="http://schemas.openxmlformats.org/officeDocument/2006/math" xmlns:v="urn:schemas-microsoft-com:vml" xmlns:wp14="http://schemas.microsoft.com/office/word/2010/wordprocessingDrawing" xmlns:wp="http://schemas.openxmlformats.org/drawingml/2006/wordprocessingDrawing" xmlns:w10="urn:schemas-microsoft-com:office:word" xmlns:w="http://schemas.openxmlformats.org/wordprocessingml/2006/main" xmlns:w14="http://schemas.microsoft.com/office/word/2010/wordml" xmlns:w15="http://schemas.microsoft.com/office/word/2012/wordml" xmlns:w16se="http://schemas.microsoft.com/office/word/2015/wordml/symex" xmlns:wpg="http://schemas.microsoft.com/office/word/2010/wordprocessingGroup" xmlns:wpi="http://schemas.microsoft.com/office/word/2010/wordprocessingInk" xmlns:wne="http://schemas.microsoft.com/office/word/2006/wordml" xmlns:wps="http://schemas.microsoft.com/office/word/2010/wordprocessingShape" mc:Ignorable="w14 w15 w16se wp14">
+<w:document xmlns:wpc="http://schemas.microsoft.com/office/word/2010/wordprocessingCanvas" xmlns:mc="http://schemas.openxmlformats.org/markup-compatibility/2006" xmlns:o="urn:schemas-microsoft-com:office:office" xmlns:r="http://schemas.openxmlformats.org/officeDocument/2006/relationships" xmlns:m="http://schemas.openxmlformats.org/officeDocument/2006/math" xmlns:v="urn:schemas-microsoft-com:vml" xmlns:wp14="http://schemas.microsoft.com/office/word/2010/wordprocessingDrawing" xmlns:wp="http://schemas.openxmlformats.org/drawingml/2006/wordprocessingDrawing" xmlns:w10="urn:schemas-microsoft-com:office:word" xmlns:w="http://schemas.openxmlformats.org/wordprocessingml/2006/main" xmlns:w14="http://schemas.microsoft.com/office/word/2010/wordml" xmlns:wpg="http://schemas.microsoft.com/office/word/2010/wordprocessingGroup" xmlns:wpi="http://schemas.microsoft.com/office/word/2010/wordprocessingInk" xmlns:wne="http://schemas.microsoft.com/office/word/2006/wordml" xmlns:wps="http://schemas.microsoft.com/office/word/2010/wordprocessingShape" mc:Ignorable="w14 wp14">
   <w:body>
     <w:p>
       <w:pPr>
@@ -49,7 +49,7 @@
           <w:rFonts w:ascii="Times New Roman" w:hAnsi="Times New Roman"/>
         </w:rPr>
         <w:sectPr>
-          <w:headerReference w:type="default" r:id="rId7"/>
+          <w:headerReference w:type="default" r:id="rId8"/>
           <w:endnotePr>
             <w:numFmt w:val="decimal"/>
           </w:endnotePr>
@@ -280,8 +280,13 @@
               <w:pStyle w:val="Tabletext"/>
             </w:pPr>
             <w:r>
-              <w:t>Manuel Bothner</w:t>
-            </w:r>
+              <w:t xml:space="preserve">Manuel </w:t>
+            </w:r>
+            <w:proofErr w:type="spellStart"/>
+            <w:r>
+              <w:t>Bothner</w:t>
+            </w:r>
+            <w:proofErr w:type="spellEnd"/>
           </w:p>
         </w:tc>
       </w:tr>
@@ -327,7 +332,15 @@
               <w:pStyle w:val="Tabletext"/>
             </w:pPr>
             <w:r>
-              <w:t>Added Change_Settings.feature-Screenshot</w:t>
+              <w:t xml:space="preserve">Added </w:t>
+            </w:r>
+            <w:proofErr w:type="spellStart"/>
+            <w:r>
+              <w:t>Change_Settings.feature</w:t>
+            </w:r>
+            <w:proofErr w:type="spellEnd"/>
+            <w:r>
+              <w:t>-Screenshot</w:t>
             </w:r>
           </w:p>
         </w:tc>
@@ -340,8 +353,13 @@
               <w:pStyle w:val="Tabletext"/>
             </w:pPr>
             <w:r>
-              <w:t>Manuel Bothner</w:t>
-            </w:r>
+              <w:t xml:space="preserve">Manuel </w:t>
+            </w:r>
+            <w:proofErr w:type="spellStart"/>
+            <w:r>
+              <w:t>Bothner</w:t>
+            </w:r>
+            <w:proofErr w:type="spellEnd"/>
           </w:p>
         </w:tc>
       </w:tr>
@@ -387,8 +405,13 @@
               <w:pStyle w:val="Tabletext"/>
             </w:pPr>
             <w:r>
-              <w:t>Remove Cucumber, Add SikuliX</w:t>
-            </w:r>
+              <w:t xml:space="preserve">Remove Cucumber, Add </w:t>
+            </w:r>
+            <w:proofErr w:type="spellStart"/>
+            <w:r>
+              <w:t>SikuliX</w:t>
+            </w:r>
+            <w:proofErr w:type="spellEnd"/>
           </w:p>
         </w:tc>
         <w:tc>
@@ -447,8 +470,13 @@
               <w:pStyle w:val="Tabletext"/>
             </w:pPr>
             <w:r>
-              <w:t>Update SikuliX</w:t>
-            </w:r>
+              <w:t xml:space="preserve">Update </w:t>
+            </w:r>
+            <w:proofErr w:type="spellStart"/>
+            <w:r>
+              <w:t>SikuliX</w:t>
+            </w:r>
+            <w:proofErr w:type="spellEnd"/>
           </w:p>
         </w:tc>
         <w:tc>
@@ -561,8 +589,13 @@
               <w:pStyle w:val="Tabletext"/>
             </w:pPr>
             <w:r>
-              <w:t>Update SikuliX</w:t>
-            </w:r>
+              <w:t xml:space="preserve">Update </w:t>
+            </w:r>
+            <w:proofErr w:type="spellStart"/>
+            <w:r>
+              <w:t>SikuliX</w:t>
+            </w:r>
+            <w:proofErr w:type="spellEnd"/>
           </w:p>
         </w:tc>
         <w:tc>
@@ -669,7 +702,15 @@
               <w:pStyle w:val="Tabletext"/>
             </w:pPr>
             <w:r>
-              <w:t>Update UC (grammar, style,…)</w:t>
+              <w:t>Update UC (grammar, style</w:t>
+            </w:r>
+            <w:proofErr w:type="gramStart"/>
+            <w:r>
+              <w:t>,…</w:t>
+            </w:r>
+            <w:proofErr w:type="gramEnd"/>
+            <w:r>
+              <w:t>)</w:t>
             </w:r>
           </w:p>
         </w:tc>
@@ -696,6 +737,9 @@
             <w:pPr>
               <w:pStyle w:val="Tabletext"/>
             </w:pPr>
+            <w:r>
+              <w:t>21/04/2016</w:t>
+            </w:r>
           </w:p>
         </w:tc>
         <w:tc>
@@ -706,6 +750,9 @@
             <w:pPr>
               <w:pStyle w:val="Tabletext"/>
             </w:pPr>
+            <w:r>
+              <w:t>1.8</w:t>
+            </w:r>
           </w:p>
         </w:tc>
         <w:tc>
@@ -716,6 +763,9 @@
             <w:pPr>
               <w:pStyle w:val="Tabletext"/>
             </w:pPr>
+            <w:r>
+              <w:t>Minor language fix</w:t>
+            </w:r>
           </w:p>
         </w:tc>
         <w:tc>
@@ -726,6 +776,9 @@
             <w:pPr>
               <w:pStyle w:val="Tabletext"/>
             </w:pPr>
+            <w:r>
+              <w:t>Mehmet Ali Incekara</w:t>
+            </w:r>
           </w:p>
         </w:tc>
       </w:tr>
@@ -897,7 +950,7 @@
         <w:rPr>
           <w:noProof/>
         </w:rPr>
-        <w:instrText xml:space="preserve"> PAGEREF _Toc448862867 \h </w:instrText>
+        <w:instrText xml:space="preserve"> PAGEREF _Toc449006215 \h </w:instrText>
       </w:r>
       <w:r>
         <w:rPr>
@@ -975,7 +1028,7 @@
         <w:rPr>
           <w:noProof/>
         </w:rPr>
-        <w:instrText xml:space="preserve"> PAGEREF _Toc448862868 \h </w:instrText>
+        <w:instrText xml:space="preserve"> PAGEREF _Toc449006216 \h </w:instrText>
       </w:r>
       <w:r>
         <w:rPr>
@@ -1053,7 +1106,7 @@
         <w:rPr>
           <w:noProof/>
         </w:rPr>
-        <w:instrText xml:space="preserve"> PAGEREF _Toc448862869 \h </w:instrText>
+        <w:instrText xml:space="preserve"> PAGEREF _Toc449006217 \h </w:instrText>
       </w:r>
       <w:r>
         <w:rPr>
@@ -1131,7 +1184,7 @@
         <w:rPr>
           <w:noProof/>
         </w:rPr>
-        <w:instrText xml:space="preserve"> PAGEREF _Toc448862870 \h </w:instrText>
+        <w:instrText xml:space="preserve"> PAGEREF _Toc449006218 \h </w:instrText>
       </w:r>
       <w:r>
         <w:rPr>
@@ -1209,7 +1262,7 @@
         <w:rPr>
           <w:noProof/>
         </w:rPr>
-        <w:instrText xml:space="preserve"> PAGEREF _Toc448862871 \h </w:instrText>
+        <w:instrText xml:space="preserve"> PAGEREF _Toc449006219 \h </w:instrText>
       </w:r>
       <w:r>
         <w:rPr>
@@ -1266,7 +1319,7 @@
         <w:rPr>
           <w:noProof/>
         </w:rPr>
-        <w:t>Order of changes</w:t>
+        <w:t>Reihenfolge</w:t>
       </w:r>
       <w:r>
         <w:rPr>
@@ -1284,7 +1337,7 @@
         <w:rPr>
           <w:noProof/>
         </w:rPr>
-        <w:instrText xml:space="preserve"> PAGEREF _Toc448862872 \h </w:instrText>
+        <w:instrText xml:space="preserve"> PAGEREF _Toc449006220 \h </w:instrText>
       </w:r>
       <w:r>
         <w:rPr>
@@ -1362,7 +1415,7 @@
         <w:rPr>
           <w:noProof/>
         </w:rPr>
-        <w:instrText xml:space="preserve"> PAGEREF _Toc448862873 \h </w:instrText>
+        <w:instrText xml:space="preserve"> PAGEREF _Toc449006221 \h </w:instrText>
       </w:r>
       <w:r>
         <w:rPr>
@@ -1440,7 +1493,7 @@
         <w:rPr>
           <w:noProof/>
         </w:rPr>
-        <w:instrText xml:space="preserve"> PAGEREF _Toc448862874 \h </w:instrText>
+        <w:instrText xml:space="preserve"> PAGEREF _Toc449006222 \h </w:instrText>
       </w:r>
       <w:r>
         <w:rPr>
@@ -1518,7 +1571,7 @@
         <w:rPr>
           <w:noProof/>
         </w:rPr>
-        <w:instrText xml:space="preserve"> PAGEREF _Toc448862875 \h </w:instrText>
+        <w:instrText xml:space="preserve"> PAGEREF _Toc449006223 \h </w:instrText>
       </w:r>
       <w:r>
         <w:rPr>
@@ -1596,7 +1649,7 @@
         <w:rPr>
           <w:noProof/>
         </w:rPr>
-        <w:instrText xml:space="preserve"> PAGEREF _Toc448862876 \h </w:instrText>
+        <w:instrText xml:space="preserve"> PAGEREF _Toc449006224 \h </w:instrText>
       </w:r>
       <w:r>
         <w:rPr>
@@ -1674,7 +1727,7 @@
         <w:rPr>
           <w:noProof/>
         </w:rPr>
-        <w:instrText xml:space="preserve"> PAGEREF _Toc448862877 \h </w:instrText>
+        <w:instrText xml:space="preserve"> PAGEREF _Toc449006225 \h </w:instrText>
       </w:r>
       <w:r>
         <w:rPr>
@@ -1736,16 +1789,7 @@
           <w:noProof/>
           <w:lang w:val="de-DE"/>
         </w:rPr>
-        <w:t>„Can’t click a</w:t>
-      </w:r>
-      <w:bookmarkStart w:id="0" w:name="_GoBack"/>
-      <w:bookmarkEnd w:id="0"/>
-      <w:r>
-        <w:rPr>
-          <w:noProof/>
-          <w:lang w:val="de-DE"/>
-        </w:rPr>
-        <w:t>way“</w:t>
+        <w:t>„Can’t click away“</w:t>
       </w:r>
       <w:r>
         <w:rPr>
@@ -1763,7 +1807,7 @@
         <w:rPr>
           <w:noProof/>
         </w:rPr>
-        <w:instrText xml:space="preserve"> PAGEREF _Toc448862878 \h </w:instrText>
+        <w:instrText xml:space="preserve"> PAGEREF _Toc449006226 \h </w:instrText>
       </w:r>
       <w:r>
         <w:rPr>
@@ -1825,6 +1869,8 @@
         </w:rPr>
         <w:t>Extension Points</w:t>
       </w:r>
+      <w:bookmarkStart w:id="0" w:name="_GoBack"/>
+      <w:bookmarkEnd w:id="0"/>
       <w:r>
         <w:rPr>
           <w:noProof/>
@@ -1841,7 +1887,7 @@
         <w:rPr>
           <w:noProof/>
         </w:rPr>
-        <w:instrText xml:space="preserve"> PAGEREF _Toc448862879 \h </w:instrText>
+        <w:instrText xml:space="preserve"> PAGEREF _Toc449006227 \h </w:instrText>
       </w:r>
       <w:r>
         <w:rPr>
@@ -1919,7 +1965,7 @@
         <w:rPr>
           <w:noProof/>
         </w:rPr>
-        <w:instrText xml:space="preserve"> PAGEREF _Toc448862880 \h </w:instrText>
+        <w:instrText xml:space="preserve"> PAGEREF _Toc449006228 \h </w:instrText>
       </w:r>
       <w:r>
         <w:rPr>
@@ -2027,7 +2073,7 @@
       </w:pPr>
       <w:bookmarkStart w:id="3" w:name="_Toc423410238"/>
       <w:bookmarkStart w:id="4" w:name="_Toc425054504"/>
-      <w:bookmarkStart w:id="5" w:name="_Toc448862867"/>
+      <w:bookmarkStart w:id="5" w:name="_Toc449006215"/>
       <w:r>
         <w:rPr>
           <w:rFonts w:ascii="Times New Roman" w:hAnsi="Times New Roman"/>
@@ -2049,7 +2095,7 @@
           <w:rFonts w:ascii="Times New Roman" w:hAnsi="Times New Roman"/>
         </w:rPr>
       </w:pPr>
-      <w:bookmarkStart w:id="6" w:name="_Toc448862868"/>
+      <w:bookmarkStart w:id="6" w:name="_Toc449006216"/>
       <w:r>
         <w:rPr>
           <w:rFonts w:ascii="Times New Roman" w:hAnsi="Times New Roman"/>
@@ -2066,35 +2112,82 @@
         <w:rPr>
           <w:i w:val="0"/>
           <w:color w:val="auto"/>
+          <w:lang w:val="de-DE"/>
         </w:rPr>
       </w:pPr>
       <w:r>
         <w:rPr>
           <w:i w:val="0"/>
           <w:color w:val="auto"/>
-        </w:rPr>
-        <w:t>Dieser Use-Case erlaubt dem Benutzer Einstellungen vorzunehmen. Der Spieler kann die Sprache, das Farbschema oder die Spielbaren Spielmodi einstellen.</w:t>
+          <w:lang w:val="de-DE"/>
+        </w:rPr>
+        <w:t xml:space="preserve">Dieser </w:t>
+      </w:r>
+      <w:proofErr w:type="spellStart"/>
+      <w:r>
+        <w:rPr>
+          <w:i w:val="0"/>
+          <w:color w:val="auto"/>
+          <w:lang w:val="de-DE"/>
+        </w:rPr>
+        <w:t>Use</w:t>
+      </w:r>
+      <w:proofErr w:type="spellEnd"/>
+      <w:r>
+        <w:rPr>
+          <w:i w:val="0"/>
+          <w:color w:val="auto"/>
+          <w:lang w:val="de-DE"/>
+        </w:rPr>
+        <w:t>-Case erlaubt dem Benutzer Einstellungen vorzunehmen. Der Spieler kann die Sprache, das Farbschema oder die Spielbaren Spielmodi einstellen.</w:t>
       </w:r>
     </w:p>
     <w:p>
       <w:pPr>
         <w:pStyle w:val="Textkrper"/>
+        <w:rPr>
+          <w:lang w:val="de-DE"/>
+        </w:rPr>
       </w:pPr>
     </w:p>
     <w:p>
       <w:pPr>
         <w:pStyle w:val="Textkrper"/>
-      </w:pPr>
-      <w:r>
-        <w:t xml:space="preserve">Dieser Use-Case behandelt jedoch </w:t>
+        <w:rPr>
+          <w:lang w:val="de-DE"/>
+        </w:rPr>
+      </w:pPr>
+      <w:r>
+        <w:rPr>
+          <w:lang w:val="de-DE"/>
+        </w:rPr>
+        <w:t xml:space="preserve">Dieser </w:t>
+      </w:r>
+      <w:proofErr w:type="spellStart"/>
+      <w:r>
+        <w:rPr>
+          <w:lang w:val="de-DE"/>
+        </w:rPr>
+        <w:t>Use</w:t>
+      </w:r>
+      <w:proofErr w:type="spellEnd"/>
+      <w:r>
+        <w:rPr>
+          <w:lang w:val="de-DE"/>
+        </w:rPr>
+        <w:t xml:space="preserve">-Case behandelt jedoch </w:t>
       </w:r>
       <w:r>
         <w:rPr>
           <w:b/>
+          <w:lang w:val="de-DE"/>
         </w:rPr>
         <w:t>nur</w:t>
       </w:r>
       <w:r>
+        <w:rPr>
+          <w:lang w:val="de-DE"/>
+        </w:rPr>
         <w:t xml:space="preserve"> die Spracheinstellungen.</w:t>
       </w:r>
     </w:p>
@@ -2125,7 +2218,7 @@
                     <pic:cNvPicPr/>
                   </pic:nvPicPr>
                   <pic:blipFill>
-                    <a:blip r:embed="rId8">
+                    <a:blip r:embed="rId9">
                       <a:extLst>
                         <a:ext uri="{28A0092B-C50C-407E-A947-70E740481C1C}">
                           <a14:useLocalDpi xmlns:a14="http://schemas.microsoft.com/office/drawing/2010/main" val="0"/>
@@ -2162,7 +2255,7 @@
       </w:pPr>
       <w:bookmarkStart w:id="7" w:name="_Toc423410239"/>
       <w:bookmarkStart w:id="8" w:name="_Toc425054505"/>
-      <w:bookmarkStart w:id="9" w:name="_Toc448862869"/>
+      <w:bookmarkStart w:id="9" w:name="_Toc449006217"/>
       <w:r>
         <w:rPr>
           <w:rFonts w:ascii="Times New Roman" w:hAnsi="Times New Roman"/>
@@ -2184,7 +2277,7 @@
       </w:pPr>
       <w:bookmarkStart w:id="10" w:name="_Toc423410240"/>
       <w:bookmarkStart w:id="11" w:name="_Toc425054506"/>
-      <w:bookmarkStart w:id="12" w:name="_Toc448862870"/>
+      <w:bookmarkStart w:id="12" w:name="_Toc449006218"/>
       <w:r>
         <w:rPr>
           <w:rFonts w:ascii="Times New Roman" w:hAnsi="Times New Roman"/>
@@ -2231,7 +2324,7 @@
                     </pic:cNvPicPr>
                   </pic:nvPicPr>
                   <pic:blipFill>
-                    <a:blip r:embed="rId9">
+                    <a:blip r:embed="rId10">
                       <a:extLst>
                         <a:ext uri="{28A0092B-C50C-407E-A947-70E740481C1C}">
                           <a14:useLocalDpi xmlns:a14="http://schemas.microsoft.com/office/drawing/2010/main" val="0"/>
@@ -2300,7 +2393,7 @@
         <w:ind w:firstLine="720"/>
         <w:rPr>
           <w:noProof/>
-          <w:lang w:eastAsia="de-DE"/>
+          <w:lang w:val="de-DE" w:eastAsia="de-DE"/>
         </w:rPr>
       </w:pPr>
     </w:p>
@@ -2363,7 +2456,7 @@
                     <pic:cNvPicPr/>
                   </pic:nvPicPr>
                   <pic:blipFill>
-                    <a:blip r:embed="rId10"/>
+                    <a:blip r:embed="rId11"/>
                     <a:stretch>
                       <a:fillRect/>
                     </a:stretch>
@@ -2434,7 +2527,7 @@
                     </pic:cNvPicPr>
                   </pic:nvPicPr>
                   <pic:blipFill>
-                    <a:blip r:embed="rId11">
+                    <a:blip r:embed="rId12">
                       <a:extLst>
                         <a:ext uri="{28A0092B-C50C-407E-A947-70E740481C1C}">
                           <a14:useLocalDpi xmlns:a14="http://schemas.microsoft.com/office/drawing/2010/main" val="0"/>
@@ -2509,7 +2602,7 @@
                     </pic:cNvPicPr>
                   </pic:nvPicPr>
                   <pic:blipFill>
-                    <a:blip r:embed="rId12">
+                    <a:blip r:embed="rId13">
                       <a:extLst>
                         <a:ext uri="{28A0092B-C50C-407E-A947-70E740481C1C}">
                           <a14:useLocalDpi xmlns:a14="http://schemas.microsoft.com/office/drawing/2010/main" val="0"/>
@@ -2550,16 +2643,18 @@
       <w:pPr>
         <w:ind w:left="720"/>
       </w:pPr>
+      <w:proofErr w:type="spellStart"/>
       <w:r>
         <w:t>SikuliX</w:t>
       </w:r>
+      <w:proofErr w:type="spellEnd"/>
       <w:r>
         <w:t>-Directo</w:t>
       </w:r>
       <w:r>
         <w:t xml:space="preserve">ry: </w:t>
       </w:r>
-      <w:hyperlink r:id="rId13" w:history="1">
+      <w:hyperlink r:id="rId14" w:history="1">
         <w:r>
           <w:rPr>
             <w:rStyle w:val="Hyperlink"/>
@@ -2616,7 +2711,7 @@
           <w:rFonts w:ascii="Times New Roman" w:hAnsi="Times New Roman"/>
         </w:rPr>
       </w:pPr>
-      <w:bookmarkStart w:id="13" w:name="_Toc448862871"/>
+      <w:bookmarkStart w:id="13" w:name="_Toc449006219"/>
       <w:r>
         <w:rPr>
           <w:rFonts w:ascii="Times New Roman" w:hAnsi="Times New Roman"/>
@@ -2635,23 +2730,84 @@
           <w:i w:val="0"/>
         </w:rPr>
       </w:pPr>
-      <w:bookmarkStart w:id="14" w:name="_Toc448862872"/>
+      <w:bookmarkStart w:id="14" w:name="_Toc449006220"/>
+      <w:proofErr w:type="spellStart"/>
       <w:r>
         <w:rPr>
           <w:rFonts w:ascii="Times New Roman" w:hAnsi="Times New Roman"/>
           <w:b/>
           <w:i w:val="0"/>
         </w:rPr>
-        <w:t>Order of changes</w:t>
+        <w:t>Reihenfolge</w:t>
       </w:r>
       <w:bookmarkEnd w:id="14"/>
+      <w:proofErr w:type="spellEnd"/>
     </w:p>
     <w:p>
       <w:pPr>
         <w:ind w:left="720"/>
       </w:pPr>
-      <w:r>
-        <w:t>There isn’t a straight order how the user has to interact. He can just change one setting or all in the order he wants.</w:t>
+      <w:proofErr w:type="spellStart"/>
+      <w:r>
+        <w:t>Es</w:t>
+      </w:r>
+      <w:proofErr w:type="spellEnd"/>
+      <w:r>
+        <w:t xml:space="preserve"> </w:t>
+      </w:r>
+      <w:proofErr w:type="spellStart"/>
+      <w:r>
+        <w:t>gibt</w:t>
+      </w:r>
+      <w:proofErr w:type="spellEnd"/>
+      <w:r>
+        <w:t xml:space="preserve"> </w:t>
+      </w:r>
+      <w:proofErr w:type="spellStart"/>
+      <w:r>
+        <w:t>keine</w:t>
+      </w:r>
+      <w:proofErr w:type="spellEnd"/>
+      <w:r>
+        <w:t xml:space="preserve"> </w:t>
+      </w:r>
+      <w:proofErr w:type="spellStart"/>
+      <w:r>
+        <w:t>feste</w:t>
+      </w:r>
+      <w:proofErr w:type="spellEnd"/>
+      <w:r>
+        <w:t xml:space="preserve"> </w:t>
+      </w:r>
+      <w:proofErr w:type="spellStart"/>
+      <w:r>
+        <w:t>Reihenfolge</w:t>
+      </w:r>
+      <w:proofErr w:type="spellEnd"/>
+      <w:r>
+        <w:t xml:space="preserve"> </w:t>
+      </w:r>
+      <w:proofErr w:type="spellStart"/>
+      <w:r>
+        <w:t>für</w:t>
+      </w:r>
+      <w:proofErr w:type="spellEnd"/>
+      <w:r>
+        <w:t xml:space="preserve"> die </w:t>
+      </w:r>
+      <w:proofErr w:type="spellStart"/>
+      <w:r>
+        <w:t>Änderungen</w:t>
+      </w:r>
+      <w:proofErr w:type="spellEnd"/>
+      <w:r>
+        <w:t xml:space="preserve">. </w:t>
+      </w:r>
+      <w:r>
+        <w:rPr>
+          <w:lang w:val="de-DE"/>
+        </w:rPr>
+        <w:t>Der Spieler kann alle Änderungen durchführen oder nur eine.</w:t>
       </w:r>
     </w:p>
     <w:p>
@@ -2663,7 +2819,7 @@
       </w:pPr>
       <w:bookmarkStart w:id="15" w:name="_Toc423410251"/>
       <w:bookmarkStart w:id="16" w:name="_Toc425054510"/>
-      <w:bookmarkStart w:id="17" w:name="_Toc448862873"/>
+      <w:bookmarkStart w:id="17" w:name="_Toc449006221"/>
       <w:r>
         <w:rPr>
           <w:rFonts w:ascii="Times New Roman" w:hAnsi="Times New Roman"/>
@@ -2700,7 +2856,7 @@
       </w:pPr>
       <w:bookmarkStart w:id="18" w:name="_Toc423410253"/>
       <w:bookmarkStart w:id="19" w:name="_Toc425054512"/>
-      <w:bookmarkStart w:id="20" w:name="_Toc448862874"/>
+      <w:bookmarkStart w:id="20" w:name="_Toc449006222"/>
       <w:r>
         <w:rPr>
           <w:rFonts w:ascii="Times New Roman" w:hAnsi="Times New Roman"/>
@@ -2718,7 +2874,8 @@
           <w:rFonts w:ascii="Times New Roman" w:hAnsi="Times New Roman"/>
         </w:rPr>
       </w:pPr>
-      <w:bookmarkStart w:id="21" w:name="_Toc448862875"/>
+      <w:bookmarkStart w:id="21" w:name="_Toc449006223"/>
+      <w:proofErr w:type="spellStart"/>
       <w:r>
         <w:rPr>
           <w:rFonts w:ascii="Times New Roman" w:hAnsi="Times New Roman"/>
@@ -2726,12 +2883,19 @@
         <w:t>Hauptbildschirm</w:t>
       </w:r>
       <w:bookmarkEnd w:id="21"/>
+      <w:proofErr w:type="spellEnd"/>
     </w:p>
     <w:p>
       <w:pPr>
         <w:ind w:left="720"/>
-      </w:pPr>
-      <w:r>
+        <w:rPr>
+          <w:lang w:val="de-DE"/>
+        </w:rPr>
+      </w:pPr>
+      <w:r>
+        <w:rPr>
+          <w:lang w:val="de-DE"/>
+        </w:rPr>
         <w:t>Der Spieler kann die Einstellungen nur öffnen, wenn kein aktives Spiel vorhanden und der Hauptbildschirm im Vordergrund ist.</w:t>
       </w:r>
     </w:p>
@@ -2745,7 +2909,8 @@
       </w:pPr>
       <w:bookmarkStart w:id="22" w:name="_Toc423410255"/>
       <w:bookmarkStart w:id="23" w:name="_Toc425054514"/>
-      <w:bookmarkStart w:id="24" w:name="_Toc448862876"/>
+      <w:bookmarkStart w:id="24" w:name="_Toc449006224"/>
+      <w:proofErr w:type="spellStart"/>
       <w:r>
         <w:rPr>
           <w:rFonts w:ascii="Times New Roman" w:hAnsi="Times New Roman"/>
@@ -2755,6 +2920,7 @@
       <w:bookmarkEnd w:id="22"/>
       <w:bookmarkEnd w:id="23"/>
       <w:bookmarkEnd w:id="24"/>
+      <w:proofErr w:type="spellEnd"/>
     </w:p>
     <w:p>
       <w:pPr>
@@ -2764,7 +2930,8 @@
           <w:rFonts w:ascii="Times New Roman" w:hAnsi="Times New Roman"/>
         </w:rPr>
       </w:pPr>
-      <w:bookmarkStart w:id="25" w:name="_Toc448862877"/>
+      <w:bookmarkStart w:id="25" w:name="_Toc449006225"/>
+      <w:proofErr w:type="spellStart"/>
       <w:r>
         <w:rPr>
           <w:rFonts w:ascii="Times New Roman" w:hAnsi="Times New Roman"/>
@@ -2772,12 +2939,19 @@
         <w:t>Hauptbildschirm</w:t>
       </w:r>
       <w:bookmarkEnd w:id="25"/>
+      <w:proofErr w:type="spellEnd"/>
     </w:p>
     <w:p>
       <w:pPr>
         <w:ind w:left="720"/>
-      </w:pPr>
-      <w:r>
+        <w:rPr>
+          <w:lang w:val="de-DE"/>
+        </w:rPr>
+      </w:pPr>
+      <w:r>
+        <w:rPr>
+          <w:lang w:val="de-DE"/>
+        </w:rPr>
         <w:t>Der Benutzer wird nachdem die Einstellungen übernommen wurden auf den Hauptbildschirm weitergeleitet.</w:t>
       </w:r>
     </w:p>
@@ -2790,13 +2964,61 @@
         </w:rPr>
       </w:pPr>
       <w:bookmarkStart w:id="26" w:name="_Toc448861945"/>
-      <w:bookmarkStart w:id="27" w:name="_Toc448862878"/>
+      <w:bookmarkStart w:id="27" w:name="_Toc449006226"/>
       <w:r>
         <w:rPr>
           <w:rFonts w:ascii="Times New Roman" w:hAnsi="Times New Roman"/>
           <w:lang w:val="de-DE"/>
         </w:rPr>
-        <w:t>„Can’t click away“</w:t>
+        <w:t>„</w:t>
+      </w:r>
+      <w:proofErr w:type="spellStart"/>
+      <w:r>
+        <w:rPr>
+          <w:rFonts w:ascii="Times New Roman" w:hAnsi="Times New Roman"/>
+          <w:lang w:val="de-DE"/>
+        </w:rPr>
+        <w:t>Can’t</w:t>
+      </w:r>
+      <w:proofErr w:type="spellEnd"/>
+      <w:r>
+        <w:rPr>
+          <w:rFonts w:ascii="Times New Roman" w:hAnsi="Times New Roman"/>
+          <w:lang w:val="de-DE"/>
+        </w:rPr>
+        <w:t xml:space="preserve"> </w:t>
+      </w:r>
+      <w:proofErr w:type="spellStart"/>
+      <w:r>
+        <w:rPr>
+          <w:rFonts w:ascii="Times New Roman" w:hAnsi="Times New Roman"/>
+          <w:lang w:val="de-DE"/>
+        </w:rPr>
+        <w:t>click</w:t>
+      </w:r>
+      <w:proofErr w:type="spellEnd"/>
+      <w:r>
+        <w:rPr>
+          <w:rFonts w:ascii="Times New Roman" w:hAnsi="Times New Roman"/>
+          <w:lang w:val="de-DE"/>
+        </w:rPr>
+        <w:t xml:space="preserve"> </w:t>
+      </w:r>
+      <w:proofErr w:type="spellStart"/>
+      <w:r>
+        <w:rPr>
+          <w:rFonts w:ascii="Times New Roman" w:hAnsi="Times New Roman"/>
+          <w:lang w:val="de-DE"/>
+        </w:rPr>
+        <w:t>away</w:t>
+      </w:r>
+      <w:proofErr w:type="spellEnd"/>
+      <w:r>
+        <w:rPr>
+          <w:rFonts w:ascii="Times New Roman" w:hAnsi="Times New Roman"/>
+          <w:lang w:val="de-DE"/>
+        </w:rPr>
+        <w:t>“</w:t>
       </w:r>
       <w:bookmarkEnd w:id="26"/>
       <w:bookmarkEnd w:id="27"/>
@@ -2822,7 +3044,7 @@
           <w:rFonts w:ascii="Times New Roman" w:hAnsi="Times New Roman"/>
         </w:rPr>
       </w:pPr>
-      <w:bookmarkStart w:id="28" w:name="_Toc448862879"/>
+      <w:bookmarkStart w:id="28" w:name="_Toc449006227"/>
       <w:r>
         <w:rPr>
           <w:rFonts w:ascii="Times New Roman" w:hAnsi="Times New Roman"/>
@@ -2838,7 +3060,7 @@
           <w:rFonts w:ascii="Times New Roman" w:hAnsi="Times New Roman"/>
         </w:rPr>
       </w:pPr>
-      <w:bookmarkStart w:id="29" w:name="_Toc448862880"/>
+      <w:bookmarkStart w:id="29" w:name="_Toc449006228"/>
       <w:r>
         <w:rPr>
           <w:rFonts w:ascii="Times New Roman" w:hAnsi="Times New Roman"/>
@@ -2871,7 +3093,7 @@
                     </pic:cNvPicPr>
                   </pic:nvPicPr>
                   <pic:blipFill>
-                    <a:blip r:embed="rId14">
+                    <a:blip r:embed="rId15">
                       <a:extLst>
                         <a:ext uri="{28A0092B-C50C-407E-A947-70E740481C1C}">
                           <a14:useLocalDpi xmlns:a14="http://schemas.microsoft.com/office/drawing/2010/main" val="0"/>
@@ -2907,17 +3129,54 @@
     <w:p>
       <w:pPr>
         <w:ind w:left="720"/>
-      </w:pPr>
-      <w:r>
-        <w:t>Der Benutzer kann mit den Radio-Button Interagieren. Bei den Dateien handelt es sich um durchschnittlich komplexe</w:t>
-      </w:r>
-      <w:r>
-        <w:t xml:space="preserve"> Implementierungen. Vom Schwierigkeitsgrad waren diese relative einfach, jedoch war die Implementierung umständlich und aufwändig.</w:t>
+        <w:rPr>
+          <w:lang w:val="de-DE"/>
+        </w:rPr>
+      </w:pPr>
+      <w:r>
+        <w:rPr>
+          <w:lang w:val="de-DE"/>
+        </w:rPr>
+        <w:t xml:space="preserve">Der Benutzer kann mit </w:t>
+      </w:r>
+      <w:proofErr w:type="gramStart"/>
+      <w:r>
+        <w:rPr>
+          <w:lang w:val="de-DE"/>
+        </w:rPr>
+        <w:t>den</w:t>
+      </w:r>
+      <w:proofErr w:type="gramEnd"/>
+      <w:r>
+        <w:rPr>
+          <w:lang w:val="de-DE"/>
+        </w:rPr>
+        <w:t xml:space="preserve"> Radio-Button Interagieren. Bei den Dateien handelt es sich um durchschnittlich komplexe</w:t>
+      </w:r>
+      <w:r>
+        <w:rPr>
+          <w:lang w:val="de-DE"/>
+        </w:rPr>
+        <w:t xml:space="preserve"> Implementierungen. Vom Schwierigkeitsgrad </w:t>
+      </w:r>
+      <w:proofErr w:type="gramStart"/>
+      <w:r>
+        <w:rPr>
+          <w:lang w:val="de-DE"/>
+        </w:rPr>
+        <w:t>waren</w:t>
+      </w:r>
+      <w:proofErr w:type="gramEnd"/>
+      <w:r>
+        <w:rPr>
+          <w:lang w:val="de-DE"/>
+        </w:rPr>
+        <w:t xml:space="preserve"> diese relative einfach, jedoch war die Implementierung umständlich und aufwändig.</w:t>
       </w:r>
     </w:p>
     <w:sectPr>
-      <w:headerReference w:type="default" r:id="rId15"/>
-      <w:footerReference w:type="default" r:id="rId16"/>
+      <w:headerReference w:type="default" r:id="rId16"/>
+      <w:footerReference w:type="default" r:id="rId17"/>
       <w:endnotePr>
         <w:numFmt w:val="decimal"/>
       </w:endnotePr>
@@ -2930,7 +3189,7 @@
 </file>
 
 <file path=word/endnotes.xml><?xml version="1.0" encoding="utf-8"?>
-<w:endnotes xmlns:wpc="http://schemas.microsoft.com/office/word/2010/wordprocessingCanvas" xmlns:cx="http://schemas.microsoft.com/office/drawing/2014/chartex" xmlns:cx1="http://schemas.microsoft.com/office/drawing/2015/9/8/chartex" xmlns:mc="http://schemas.openxmlformats.org/markup-compatibility/2006" xmlns:o="urn:schemas-microsoft-com:office:office" xmlns:r="http://schemas.openxmlformats.org/officeDocument/2006/relationships" xmlns:m="http://schemas.openxmlformats.org/officeDocument/2006/math" xmlns:v="urn:schemas-microsoft-com:vml" xmlns:wp14="http://schemas.microsoft.com/office/word/2010/wordprocessingDrawing" xmlns:wp="http://schemas.openxmlformats.org/drawingml/2006/wordprocessingDrawing" xmlns:w10="urn:schemas-microsoft-com:office:word" xmlns:w="http://schemas.openxmlformats.org/wordprocessingml/2006/main" xmlns:w14="http://schemas.microsoft.com/office/word/2010/wordml" xmlns:w15="http://schemas.microsoft.com/office/word/2012/wordml" xmlns:w16se="http://schemas.microsoft.com/office/word/2015/wordml/symex" xmlns:wpg="http://schemas.microsoft.com/office/word/2010/wordprocessingGroup" xmlns:wpi="http://schemas.microsoft.com/office/word/2010/wordprocessingInk" xmlns:wne="http://schemas.microsoft.com/office/word/2006/wordml" xmlns:wps="http://schemas.microsoft.com/office/word/2010/wordprocessingShape" mc:Ignorable="w14 w15 w16se wp14">
+<w:endnotes xmlns:wpc="http://schemas.microsoft.com/office/word/2010/wordprocessingCanvas" xmlns:mc="http://schemas.openxmlformats.org/markup-compatibility/2006" xmlns:o="urn:schemas-microsoft-com:office:office" xmlns:r="http://schemas.openxmlformats.org/officeDocument/2006/relationships" xmlns:m="http://schemas.openxmlformats.org/officeDocument/2006/math" xmlns:v="urn:schemas-microsoft-com:vml" xmlns:wp14="http://schemas.microsoft.com/office/word/2010/wordprocessingDrawing" xmlns:wp="http://schemas.openxmlformats.org/drawingml/2006/wordprocessingDrawing" xmlns:w10="urn:schemas-microsoft-com:office:word" xmlns:w="http://schemas.openxmlformats.org/wordprocessingml/2006/main" xmlns:w14="http://schemas.microsoft.com/office/word/2010/wordml" xmlns:wpg="http://schemas.microsoft.com/office/word/2010/wordprocessingGroup" xmlns:wpi="http://schemas.microsoft.com/office/word/2010/wordprocessingInk" xmlns:wne="http://schemas.microsoft.com/office/word/2006/wordml" xmlns:wps="http://schemas.microsoft.com/office/word/2010/wordprocessingShape" mc:Ignorable="w14 wp14">
   <w:endnote w:type="separator" w:id="-1">
     <w:p>
       <w:pPr>
@@ -2955,7 +3214,7 @@
 </file>
 
 <file path=word/footer1.xml><?xml version="1.0" encoding="utf-8"?>
-<w:ftr xmlns:wpc="http://schemas.microsoft.com/office/word/2010/wordprocessingCanvas" xmlns:cx="http://schemas.microsoft.com/office/drawing/2014/chartex" xmlns:cx1="http://schemas.microsoft.com/office/drawing/2015/9/8/chartex" xmlns:mc="http://schemas.openxmlformats.org/markup-compatibility/2006" xmlns:o="urn:schemas-microsoft-com:office:office" xmlns:r="http://schemas.openxmlformats.org/officeDocument/2006/relationships" xmlns:m="http://schemas.openxmlformats.org/officeDocument/2006/math" xmlns:v="urn:schemas-microsoft-com:vml" xmlns:wp14="http://schemas.microsoft.com/office/word/2010/wordprocessingDrawing" xmlns:wp="http://schemas.openxmlformats.org/drawingml/2006/wordprocessingDrawing" xmlns:w10="urn:schemas-microsoft-com:office:word" xmlns:w="http://schemas.openxmlformats.org/wordprocessingml/2006/main" xmlns:w14="http://schemas.microsoft.com/office/word/2010/wordml" xmlns:w15="http://schemas.microsoft.com/office/word/2012/wordml" xmlns:w16se="http://schemas.microsoft.com/office/word/2015/wordml/symex" xmlns:wpg="http://schemas.microsoft.com/office/word/2010/wordprocessingGroup" xmlns:wpi="http://schemas.microsoft.com/office/word/2010/wordprocessingInk" xmlns:wne="http://schemas.microsoft.com/office/word/2006/wordml" xmlns:wps="http://schemas.microsoft.com/office/word/2010/wordprocessingShape" mc:Ignorable="w14 w15 w16se wp14">
+<w:ftr xmlns:wpc="http://schemas.microsoft.com/office/word/2010/wordprocessingCanvas" xmlns:mc="http://schemas.openxmlformats.org/markup-compatibility/2006" xmlns:o="urn:schemas-microsoft-com:office:office" xmlns:r="http://schemas.openxmlformats.org/officeDocument/2006/relationships" xmlns:m="http://schemas.openxmlformats.org/officeDocument/2006/math" xmlns:v="urn:schemas-microsoft-com:vml" xmlns:wp14="http://schemas.microsoft.com/office/word/2010/wordprocessingDrawing" xmlns:wp="http://schemas.openxmlformats.org/drawingml/2006/wordprocessingDrawing" xmlns:w10="urn:schemas-microsoft-com:office:word" xmlns:w="http://schemas.openxmlformats.org/wordprocessingml/2006/main" xmlns:w14="http://schemas.microsoft.com/office/word/2010/wordml" xmlns:wpg="http://schemas.microsoft.com/office/word/2010/wordprocessingGroup" xmlns:wpi="http://schemas.microsoft.com/office/word/2010/wordprocessingInk" xmlns:wne="http://schemas.microsoft.com/office/word/2006/wordml" xmlns:wps="http://schemas.microsoft.com/office/word/2010/wordprocessingShape" mc:Ignorable="w14 wp14">
   <w:tbl>
     <w:tblPr>
       <w:tblW w:w="0" w:type="auto"/>
@@ -3030,27 +3289,14 @@
           <w:r>
             <w:fldChar w:fldCharType="end"/>
           </w:r>
-          <w:r>
-            <w:fldChar w:fldCharType="begin"/>
-          </w:r>
-          <w:r>
-            <w:instrText xml:space="preserve"> USERADDRESS  nappydevelopment  \* MERGEFORMAT </w:instrText>
-          </w:r>
-          <w:r>
-            <w:fldChar w:fldCharType="separate"/>
-          </w:r>
-          <w:r>
-            <w:rPr>
-              <w:noProof/>
-            </w:rPr>
-            <w:t>nappydevelopment</w:t>
-          </w:r>
-          <w:r>
-            <w:rPr>
-              <w:noProof/>
-            </w:rPr>
-            <w:fldChar w:fldCharType="end"/>
-          </w:r>
+          <w:fldSimple w:instr=" USERADDRESS  nappydevelopment  \* MERGEFORMAT ">
+            <w:r>
+              <w:rPr>
+                <w:noProof/>
+              </w:rPr>
+              <w:t>nappydevelopment</w:t>
+            </w:r>
+          </w:fldSimple>
           <w:r>
             <w:t xml:space="preserve">, </w:t>
           </w:r>
@@ -3135,7 +3381,7 @@
 </file>
 
 <file path=word/footnotes.xml><?xml version="1.0" encoding="utf-8"?>
-<w:footnotes xmlns:wpc="http://schemas.microsoft.com/office/word/2010/wordprocessingCanvas" xmlns:cx="http://schemas.microsoft.com/office/drawing/2014/chartex" xmlns:cx1="http://schemas.microsoft.com/office/drawing/2015/9/8/chartex" xmlns:mc="http://schemas.openxmlformats.org/markup-compatibility/2006" xmlns:o="urn:schemas-microsoft-com:office:office" xmlns:r="http://schemas.openxmlformats.org/officeDocument/2006/relationships" xmlns:m="http://schemas.openxmlformats.org/officeDocument/2006/math" xmlns:v="urn:schemas-microsoft-com:vml" xmlns:wp14="http://schemas.microsoft.com/office/word/2010/wordprocessingDrawing" xmlns:wp="http://schemas.openxmlformats.org/drawingml/2006/wordprocessingDrawing" xmlns:w10="urn:schemas-microsoft-com:office:word" xmlns:w="http://schemas.openxmlformats.org/wordprocessingml/2006/main" xmlns:w14="http://schemas.microsoft.com/office/word/2010/wordml" xmlns:w15="http://schemas.microsoft.com/office/word/2012/wordml" xmlns:w16se="http://schemas.microsoft.com/office/word/2015/wordml/symex" xmlns:wpg="http://schemas.microsoft.com/office/word/2010/wordprocessingGroup" xmlns:wpi="http://schemas.microsoft.com/office/word/2010/wordprocessingInk" xmlns:wne="http://schemas.microsoft.com/office/word/2006/wordml" xmlns:wps="http://schemas.microsoft.com/office/word/2010/wordprocessingShape" mc:Ignorable="w14 w15 w16se wp14">
+<w:footnotes xmlns:wpc="http://schemas.microsoft.com/office/word/2010/wordprocessingCanvas" xmlns:mc="http://schemas.openxmlformats.org/markup-compatibility/2006" xmlns:o="urn:schemas-microsoft-com:office:office" xmlns:r="http://schemas.openxmlformats.org/officeDocument/2006/relationships" xmlns:m="http://schemas.openxmlformats.org/officeDocument/2006/math" xmlns:v="urn:schemas-microsoft-com:vml" xmlns:wp14="http://schemas.microsoft.com/office/word/2010/wordprocessingDrawing" xmlns:wp="http://schemas.openxmlformats.org/drawingml/2006/wordprocessingDrawing" xmlns:w10="urn:schemas-microsoft-com:office:word" xmlns:w="http://schemas.openxmlformats.org/wordprocessingml/2006/main" xmlns:w14="http://schemas.microsoft.com/office/word/2010/wordml" xmlns:wpg="http://schemas.microsoft.com/office/word/2010/wordprocessingGroup" xmlns:wpi="http://schemas.microsoft.com/office/word/2010/wordprocessingInk" xmlns:wne="http://schemas.microsoft.com/office/word/2006/wordml" xmlns:wps="http://schemas.microsoft.com/office/word/2010/wordprocessingShape" mc:Ignorable="w14 wp14">
   <w:footnote w:type="separator" w:id="-1">
     <w:p>
       <w:pPr>
@@ -3160,7 +3406,7 @@
 </file>
 
 <file path=word/header1.xml><?xml version="1.0" encoding="utf-8"?>
-<w:hdr xmlns:wpc="http://schemas.microsoft.com/office/word/2010/wordprocessingCanvas" xmlns:cx="http://schemas.microsoft.com/office/drawing/2014/chartex" xmlns:cx1="http://schemas.microsoft.com/office/drawing/2015/9/8/chartex" xmlns:mc="http://schemas.openxmlformats.org/markup-compatibility/2006" xmlns:o="urn:schemas-microsoft-com:office:office" xmlns:r="http://schemas.openxmlformats.org/officeDocument/2006/relationships" xmlns:m="http://schemas.openxmlformats.org/officeDocument/2006/math" xmlns:v="urn:schemas-microsoft-com:vml" xmlns:wp14="http://schemas.microsoft.com/office/word/2010/wordprocessingDrawing" xmlns:wp="http://schemas.openxmlformats.org/drawingml/2006/wordprocessingDrawing" xmlns:w10="urn:schemas-microsoft-com:office:word" xmlns:w="http://schemas.openxmlformats.org/wordprocessingml/2006/main" xmlns:w14="http://schemas.microsoft.com/office/word/2010/wordml" xmlns:w15="http://schemas.microsoft.com/office/word/2012/wordml" xmlns:w16se="http://schemas.microsoft.com/office/word/2015/wordml/symex" xmlns:wpg="http://schemas.microsoft.com/office/word/2010/wordprocessingGroup" xmlns:wpi="http://schemas.microsoft.com/office/word/2010/wordprocessingInk" xmlns:wne="http://schemas.microsoft.com/office/word/2006/wordml" xmlns:wps="http://schemas.microsoft.com/office/word/2010/wordprocessingShape" mc:Ignorable="w14 w15 w16se wp14">
+<w:hdr xmlns:wpc="http://schemas.microsoft.com/office/word/2010/wordprocessingCanvas" xmlns:mc="http://schemas.openxmlformats.org/markup-compatibility/2006" xmlns:o="urn:schemas-microsoft-com:office:office" xmlns:r="http://schemas.openxmlformats.org/officeDocument/2006/relationships" xmlns:m="http://schemas.openxmlformats.org/officeDocument/2006/math" xmlns:v="urn:schemas-microsoft-com:vml" xmlns:wp14="http://schemas.microsoft.com/office/word/2010/wordprocessingDrawing" xmlns:wp="http://schemas.openxmlformats.org/drawingml/2006/wordprocessingDrawing" xmlns:w10="urn:schemas-microsoft-com:office:word" xmlns:w="http://schemas.openxmlformats.org/wordprocessingml/2006/main" xmlns:w14="http://schemas.microsoft.com/office/word/2010/wordml" xmlns:wpg="http://schemas.microsoft.com/office/word/2010/wordprocessingGroup" xmlns:wpi="http://schemas.microsoft.com/office/word/2010/wordprocessingInk" xmlns:wne="http://schemas.microsoft.com/office/word/2006/wordml" xmlns:wps="http://schemas.microsoft.com/office/word/2010/wordprocessingShape" mc:Ignorable="w14 wp14">
   <w:p>
     <w:pPr>
       <w:rPr>
@@ -3190,6 +3436,8 @@
         <w:sz w:val="36"/>
       </w:rPr>
     </w:pPr>
+    <w:proofErr w:type="spellStart"/>
+    <w:proofErr w:type="gramStart"/>
     <w:r>
       <w:rPr>
         <w:rFonts w:ascii="Arial" w:hAnsi="Arial"/>
@@ -3198,6 +3446,8 @@
       </w:rPr>
       <w:t>nappydevelopment</w:t>
     </w:r>
+    <w:proofErr w:type="spellEnd"/>
+    <w:proofErr w:type="gramEnd"/>
   </w:p>
   <w:p>
     <w:pPr>
@@ -3219,7 +3469,7 @@
 </file>
 
 <file path=word/header2.xml><?xml version="1.0" encoding="utf-8"?>
-<w:hdr xmlns:wpc="http://schemas.microsoft.com/office/word/2010/wordprocessingCanvas" xmlns:cx="http://schemas.microsoft.com/office/drawing/2014/chartex" xmlns:cx1="http://schemas.microsoft.com/office/drawing/2015/9/8/chartex" xmlns:mc="http://schemas.openxmlformats.org/markup-compatibility/2006" xmlns:o="urn:schemas-microsoft-com:office:office" xmlns:r="http://schemas.openxmlformats.org/officeDocument/2006/relationships" xmlns:m="http://schemas.openxmlformats.org/officeDocument/2006/math" xmlns:v="urn:schemas-microsoft-com:vml" xmlns:wp14="http://schemas.microsoft.com/office/word/2010/wordprocessingDrawing" xmlns:wp="http://schemas.openxmlformats.org/drawingml/2006/wordprocessingDrawing" xmlns:w10="urn:schemas-microsoft-com:office:word" xmlns:w="http://schemas.openxmlformats.org/wordprocessingml/2006/main" xmlns:w14="http://schemas.microsoft.com/office/word/2010/wordml" xmlns:w15="http://schemas.microsoft.com/office/word/2012/wordml" xmlns:w16se="http://schemas.microsoft.com/office/word/2015/wordml/symex" xmlns:wpg="http://schemas.microsoft.com/office/word/2010/wordprocessingGroup" xmlns:wpi="http://schemas.microsoft.com/office/word/2010/wordprocessingInk" xmlns:wne="http://schemas.microsoft.com/office/word/2006/wordml" xmlns:wps="http://schemas.microsoft.com/office/word/2010/wordprocessingShape" mc:Ignorable="w14 w15 w16se wp14">
+<w:hdr xmlns:wpc="http://schemas.microsoft.com/office/word/2010/wordprocessingCanvas" xmlns:mc="http://schemas.openxmlformats.org/markup-compatibility/2006" xmlns:o="urn:schemas-microsoft-com:office:office" xmlns:r="http://schemas.openxmlformats.org/officeDocument/2006/relationships" xmlns:m="http://schemas.openxmlformats.org/officeDocument/2006/math" xmlns:v="urn:schemas-microsoft-com:vml" xmlns:wp14="http://schemas.microsoft.com/office/word/2010/wordprocessingDrawing" xmlns:wp="http://schemas.openxmlformats.org/drawingml/2006/wordprocessingDrawing" xmlns:w10="urn:schemas-microsoft-com:office:word" xmlns:w="http://schemas.openxmlformats.org/wordprocessingml/2006/main" xmlns:w14="http://schemas.microsoft.com/office/word/2010/wordml" xmlns:wpg="http://schemas.microsoft.com/office/word/2010/wordprocessingGroup" xmlns:wpi="http://schemas.microsoft.com/office/word/2010/wordprocessingInk" xmlns:wne="http://schemas.microsoft.com/office/word/2006/wordml" xmlns:wps="http://schemas.microsoft.com/office/word/2010/wordprocessingShape" mc:Ignorable="w14 wp14">
   <w:tbl>
     <w:tblPr>
       <w:tblW w:w="0" w:type="auto"/>
@@ -3244,11 +3494,24 @@
           <w:tcW w:w="6379" w:type="dxa"/>
         </w:tcPr>
         <w:p>
-          <w:fldSimple w:instr=" SUBJECT  &quot;Nappy, the ingenious&quot;  \* MERGEFORMAT ">
-            <w:r>
-              <w:t>Nappy, the ingenious</w:t>
-            </w:r>
-          </w:fldSimple>
+          <w:r>
+            <w:fldChar w:fldCharType="begin"/>
+          </w:r>
+          <w:r>
+            <w:instrText xml:space="preserve"> SUBJECT  "Nappy, the ingenious"</w:instrText>
+          </w:r>
+          <w:r>
+            <w:instrText xml:space="preserve">  \* MERGEFORMAT </w:instrText>
+          </w:r>
+          <w:r>
+            <w:fldChar w:fldCharType="separate"/>
+          </w:r>
+          <w:r>
+            <w:t>Nappy, the ingenious</w:t>
+          </w:r>
+          <w:r>
+            <w:fldChar w:fldCharType="end"/>
+          </w:r>
         </w:p>
       </w:tc>
       <w:tc>
@@ -3264,7 +3527,7 @@
             <w:ind w:right="68"/>
           </w:pPr>
           <w:r>
-            <w:t xml:space="preserve">  Version:           1.7</w:t>
+            <w:t xml:space="preserve">  Version:           1.8</w:t>
           </w:r>
         </w:p>
       </w:tc>
@@ -3275,21 +3538,11 @@
           <w:tcW w:w="6379" w:type="dxa"/>
         </w:tcPr>
         <w:p>
-          <w:r>
-            <w:fldChar w:fldCharType="begin"/>
-          </w:r>
-          <w:r>
-            <w:instrText xml:space="preserve"> TITLE  "Use-Case Specification: Change Settings"  \* MERGEFORMAT </w:instrText>
-          </w:r>
-          <w:r>
-            <w:fldChar w:fldCharType="separate"/>
-          </w:r>
-          <w:r>
-            <w:t>Use-Case Specification: Change Settings</w:t>
-          </w:r>
-          <w:r>
-            <w:fldChar w:fldCharType="end"/>
-          </w:r>
+          <w:fldSimple w:instr=" TITLE  &quot;Use-Case Specification: Change Settings&quot;  \* MERGEFORMAT ">
+            <w:r>
+              <w:t>Use-Case Specification: Change Settings</w:t>
+            </w:r>
+          </w:fldSimple>
         </w:p>
       </w:tc>
       <w:tc>
@@ -3301,7 +3554,7 @@
             <w:t xml:space="preserve"> </w:t>
           </w:r>
           <w:r>
-            <w:t xml:space="preserve"> Date:  19</w:t>
+            <w:t xml:space="preserve"> Date:  21</w:t>
           </w:r>
           <w:r>
             <w:t>/04/2016</w:t>
@@ -3319,8 +3572,8 @@
 </file>
 
 <file path=word/numbering.xml><?xml version="1.0" encoding="utf-8"?>
-<w:numbering xmlns:wpc="http://schemas.microsoft.com/office/word/2010/wordprocessingCanvas" xmlns:cx="http://schemas.microsoft.com/office/drawing/2014/chartex" xmlns:cx1="http://schemas.microsoft.com/office/drawing/2015/9/8/chartex" xmlns:mc="http://schemas.openxmlformats.org/markup-compatibility/2006" xmlns:o="urn:schemas-microsoft-com:office:office" xmlns:r="http://schemas.openxmlformats.org/officeDocument/2006/relationships" xmlns:m="http://schemas.openxmlformats.org/officeDocument/2006/math" xmlns:v="urn:schemas-microsoft-com:vml" xmlns:wp14="http://schemas.microsoft.com/office/word/2010/wordprocessingDrawing" xmlns:wp="http://schemas.openxmlformats.org/drawingml/2006/wordprocessingDrawing" xmlns:w10="urn:schemas-microsoft-com:office:word" xmlns:w="http://schemas.openxmlformats.org/wordprocessingml/2006/main" xmlns:w14="http://schemas.microsoft.com/office/word/2010/wordml" xmlns:w15="http://schemas.microsoft.com/office/word/2012/wordml" xmlns:w16se="http://schemas.microsoft.com/office/word/2015/wordml/symex" xmlns:wpg="http://schemas.microsoft.com/office/word/2010/wordprocessingGroup" xmlns:wpi="http://schemas.microsoft.com/office/word/2010/wordprocessingInk" xmlns:wne="http://schemas.microsoft.com/office/word/2006/wordml" xmlns:wps="http://schemas.microsoft.com/office/word/2010/wordprocessingShape" mc:Ignorable="w14 w15 w16se wp14">
-  <w:abstractNum w:abstractNumId="0" w15:restartNumberingAfterBreak="0">
+<w:numbering xmlns:wpc="http://schemas.microsoft.com/office/word/2010/wordprocessingCanvas" xmlns:mc="http://schemas.openxmlformats.org/markup-compatibility/2006" xmlns:o="urn:schemas-microsoft-com:office:office" xmlns:r="http://schemas.openxmlformats.org/officeDocument/2006/relationships" xmlns:m="http://schemas.openxmlformats.org/officeDocument/2006/math" xmlns:v="urn:schemas-microsoft-com:vml" xmlns:wp14="http://schemas.microsoft.com/office/word/2010/wordprocessingDrawing" xmlns:wp="http://schemas.openxmlformats.org/drawingml/2006/wordprocessingDrawing" xmlns:w10="urn:schemas-microsoft-com:office:word" xmlns:w="http://schemas.openxmlformats.org/wordprocessingml/2006/main" xmlns:w14="http://schemas.microsoft.com/office/word/2010/wordml" xmlns:wpg="http://schemas.microsoft.com/office/word/2010/wordprocessingGroup" xmlns:wpi="http://schemas.microsoft.com/office/word/2010/wordprocessingInk" xmlns:wne="http://schemas.microsoft.com/office/word/2006/wordml" xmlns:wps="http://schemas.microsoft.com/office/word/2010/wordprocessingShape" mc:Ignorable="w14 wp14">
+  <w:abstractNum w:abstractNumId="0">
     <w:nsid w:val="FFFFFFFB"/>
     <w:multiLevelType w:val="multilevel"/>
     <w:tmpl w:val="FFFFFFFF"/>
@@ -3397,7 +3650,7 @@
       <w:lvlJc w:val="left"/>
     </w:lvl>
   </w:abstractNum>
-  <w:abstractNum w:abstractNumId="1" w15:restartNumberingAfterBreak="0">
+  <w:abstractNum w:abstractNumId="1">
     <w:nsid w:val="FFFFFFFE"/>
     <w:multiLevelType w:val="singleLevel"/>
     <w:tmpl w:val="FFFFFFFF"/>
@@ -3407,7 +3660,7 @@
       <w:lvlJc w:val="left"/>
     </w:lvl>
   </w:abstractNum>
-  <w:abstractNum w:abstractNumId="2" w15:restartNumberingAfterBreak="0">
+  <w:abstractNum w:abstractNumId="2">
     <w:nsid w:val="00224753"/>
     <w:multiLevelType w:val="singleLevel"/>
     <w:tmpl w:val="04090001"/>
@@ -3427,7 +3680,7 @@
       </w:rPr>
     </w:lvl>
   </w:abstractNum>
-  <w:abstractNum w:abstractNumId="3" w15:restartNumberingAfterBreak="0">
+  <w:abstractNum w:abstractNumId="3">
     <w:nsid w:val="0A117094"/>
     <w:multiLevelType w:val="singleLevel"/>
     <w:tmpl w:val="04090001"/>
@@ -3447,7 +3700,7 @@
       </w:rPr>
     </w:lvl>
   </w:abstractNum>
-  <w:abstractNum w:abstractNumId="4" w15:restartNumberingAfterBreak="0">
+  <w:abstractNum w:abstractNumId="4">
     <w:nsid w:val="17CB6DC4"/>
     <w:multiLevelType w:val="singleLevel"/>
     <w:tmpl w:val="04090001"/>
@@ -3467,7 +3720,7 @@
       </w:rPr>
     </w:lvl>
   </w:abstractNum>
-  <w:abstractNum w:abstractNumId="5" w15:restartNumberingAfterBreak="0">
+  <w:abstractNum w:abstractNumId="5">
     <w:nsid w:val="22443AC4"/>
     <w:multiLevelType w:val="singleLevel"/>
     <w:tmpl w:val="04090001"/>
@@ -3487,7 +3740,7 @@
       </w:rPr>
     </w:lvl>
   </w:abstractNum>
-  <w:abstractNum w:abstractNumId="6" w15:restartNumberingAfterBreak="0">
+  <w:abstractNum w:abstractNumId="6">
     <w:nsid w:val="2D4B634E"/>
     <w:multiLevelType w:val="singleLevel"/>
     <w:tmpl w:val="04090001"/>
@@ -3507,7 +3760,7 @@
       </w:rPr>
     </w:lvl>
   </w:abstractNum>
-  <w:abstractNum w:abstractNumId="7" w15:restartNumberingAfterBreak="0">
+  <w:abstractNum w:abstractNumId="7">
     <w:nsid w:val="31DD2C45"/>
     <w:multiLevelType w:val="singleLevel"/>
     <w:tmpl w:val="04090001"/>
@@ -3527,7 +3780,7 @@
       </w:rPr>
     </w:lvl>
   </w:abstractNum>
-  <w:abstractNum w:abstractNumId="8" w15:restartNumberingAfterBreak="0">
+  <w:abstractNum w:abstractNumId="8">
     <w:nsid w:val="32982B51"/>
     <w:multiLevelType w:val="singleLevel"/>
     <w:tmpl w:val="04090001"/>
@@ -3547,7 +3800,7 @@
       </w:rPr>
     </w:lvl>
   </w:abstractNum>
-  <w:abstractNum w:abstractNumId="9" w15:restartNumberingAfterBreak="0">
+  <w:abstractNum w:abstractNumId="9">
     <w:nsid w:val="3375481C"/>
     <w:multiLevelType w:val="singleLevel"/>
     <w:tmpl w:val="E6747DA6"/>
@@ -3567,7 +3820,7 @@
       </w:rPr>
     </w:lvl>
   </w:abstractNum>
-  <w:abstractNum w:abstractNumId="10" w15:restartNumberingAfterBreak="0">
+  <w:abstractNum w:abstractNumId="10">
     <w:nsid w:val="369D5471"/>
     <w:multiLevelType w:val="singleLevel"/>
     <w:tmpl w:val="04090001"/>
@@ -3587,7 +3840,7 @@
       </w:rPr>
     </w:lvl>
   </w:abstractNum>
-  <w:abstractNum w:abstractNumId="11" w15:restartNumberingAfterBreak="0">
+  <w:abstractNum w:abstractNumId="11">
     <w:nsid w:val="42B97F7B"/>
     <w:multiLevelType w:val="singleLevel"/>
     <w:tmpl w:val="04090001"/>
@@ -3607,7 +3860,7 @@
       </w:rPr>
     </w:lvl>
   </w:abstractNum>
-  <w:abstractNum w:abstractNumId="12" w15:restartNumberingAfterBreak="0">
+  <w:abstractNum w:abstractNumId="12">
     <w:nsid w:val="49E170D0"/>
     <w:multiLevelType w:val="singleLevel"/>
     <w:tmpl w:val="04090001"/>
@@ -3627,7 +3880,7 @@
       </w:rPr>
     </w:lvl>
   </w:abstractNum>
-  <w:abstractNum w:abstractNumId="13" w15:restartNumberingAfterBreak="0">
+  <w:abstractNum w:abstractNumId="13">
     <w:nsid w:val="4F64732B"/>
     <w:multiLevelType w:val="singleLevel"/>
     <w:tmpl w:val="04090001"/>
@@ -3647,7 +3900,7 @@
       </w:rPr>
     </w:lvl>
   </w:abstractNum>
-  <w:abstractNum w:abstractNumId="14" w15:restartNumberingAfterBreak="0">
+  <w:abstractNum w:abstractNumId="14">
     <w:nsid w:val="52DF734E"/>
     <w:multiLevelType w:val="singleLevel"/>
     <w:tmpl w:val="04090001"/>
@@ -3667,7 +3920,7 @@
       </w:rPr>
     </w:lvl>
   </w:abstractNum>
-  <w:abstractNum w:abstractNumId="15" w15:restartNumberingAfterBreak="0">
+  <w:abstractNum w:abstractNumId="15">
     <w:nsid w:val="6D2F7D46"/>
     <w:multiLevelType w:val="singleLevel"/>
     <w:tmpl w:val="04090001"/>
@@ -3687,7 +3940,7 @@
       </w:rPr>
     </w:lvl>
   </w:abstractNum>
-  <w:abstractNum w:abstractNumId="16" w15:restartNumberingAfterBreak="0">
+  <w:abstractNum w:abstractNumId="16">
     <w:nsid w:val="71F21F2A"/>
     <w:multiLevelType w:val="singleLevel"/>
     <w:tmpl w:val="04090001"/>
@@ -3707,7 +3960,7 @@
       </w:rPr>
     </w:lvl>
   </w:abstractNum>
-  <w:abstractNum w:abstractNumId="17" w15:restartNumberingAfterBreak="0">
+  <w:abstractNum w:abstractNumId="17">
     <w:nsid w:val="743601FB"/>
     <w:multiLevelType w:val="singleLevel"/>
     <w:tmpl w:val="04090001"/>
@@ -3727,7 +3980,7 @@
       </w:rPr>
     </w:lvl>
   </w:abstractNum>
-  <w:abstractNum w:abstractNumId="18" w15:restartNumberingAfterBreak="0">
+  <w:abstractNum w:abstractNumId="18">
     <w:nsid w:val="756150CA"/>
     <w:multiLevelType w:val="singleLevel"/>
     <w:tmpl w:val="04090001"/>
@@ -3747,7 +4000,7 @@
       </w:rPr>
     </w:lvl>
   </w:abstractNum>
-  <w:abstractNum w:abstractNumId="19" w15:restartNumberingAfterBreak="0">
+  <w:abstractNum w:abstractNumId="19">
     <w:nsid w:val="7BE434D7"/>
     <w:multiLevelType w:val="singleLevel"/>
     <w:tmpl w:val="04090001"/>
@@ -3863,7 +4116,7 @@
 </file>
 
 <file path=word/styles.xml><?xml version="1.0" encoding="utf-8"?>
-<w:styles xmlns:mc="http://schemas.openxmlformats.org/markup-compatibility/2006" xmlns:r="http://schemas.openxmlformats.org/officeDocument/2006/relationships" xmlns:w="http://schemas.openxmlformats.org/wordprocessingml/2006/main" xmlns:w14="http://schemas.microsoft.com/office/word/2010/wordml" xmlns:w15="http://schemas.microsoft.com/office/word/2012/wordml" xmlns:w16se="http://schemas.microsoft.com/office/word/2015/wordml/symex" mc:Ignorable="w14 w15 w16se">
+<w:styles xmlns:mc="http://schemas.openxmlformats.org/markup-compatibility/2006" xmlns:r="http://schemas.openxmlformats.org/officeDocument/2006/relationships" xmlns:w="http://schemas.openxmlformats.org/wordprocessingml/2006/main" xmlns:w14="http://schemas.microsoft.com/office/word/2010/wordml" mc:Ignorable="w14">
   <w:docDefaults>
     <w:rPrDefault>
       <w:rPr>
@@ -3873,378 +4126,907 @@
     </w:rPrDefault>
     <w:pPrDefault/>
   </w:docDefaults>
-  <w:latentStyles w:defLockedState="0" w:defUIPriority="99" w:defSemiHidden="0" w:defUnhideWhenUsed="0" w:defQFormat="0" w:count="371">
-    <w:lsdException w:name="Normal" w:uiPriority="0" w:qFormat="1"/>
-    <w:lsdException w:name="heading 1" w:uiPriority="0" w:qFormat="1"/>
-    <w:lsdException w:name="heading 2" w:uiPriority="0" w:qFormat="1"/>
-    <w:lsdException w:name="heading 3" w:uiPriority="0" w:qFormat="1"/>
-    <w:lsdException w:name="heading 4" w:uiPriority="0" w:qFormat="1"/>
-    <w:lsdException w:name="heading 5" w:uiPriority="0" w:qFormat="1"/>
-    <w:lsdException w:name="heading 6" w:uiPriority="0" w:qFormat="1"/>
-    <w:lsdException w:name="heading 7" w:uiPriority="0" w:qFormat="1"/>
-    <w:lsdException w:name="heading 8" w:uiPriority="0" w:qFormat="1"/>
-    <w:lsdException w:name="heading 9" w:uiPriority="0" w:qFormat="1"/>
-    <w:lsdException w:name="index 1" w:semiHidden="1" w:unhideWhenUsed="1"/>
-    <w:lsdException w:name="index 2" w:semiHidden="1" w:unhideWhenUsed="1"/>
-    <w:lsdException w:name="index 3" w:semiHidden="1" w:unhideWhenUsed="1"/>
-    <w:lsdException w:name="index 4" w:semiHidden="1" w:unhideWhenUsed="1"/>
-    <w:lsdException w:name="index 5" w:semiHidden="1" w:unhideWhenUsed="1"/>
-    <w:lsdException w:name="index 6" w:semiHidden="1" w:unhideWhenUsed="1"/>
-    <w:lsdException w:name="index 7" w:semiHidden="1" w:unhideWhenUsed="1"/>
-    <w:lsdException w:name="index 8" w:semiHidden="1" w:unhideWhenUsed="1"/>
-    <w:lsdException w:name="index 9" w:semiHidden="1" w:unhideWhenUsed="1"/>
-    <w:lsdException w:name="toc 1" w:semiHidden="1" w:uiPriority="39" w:unhideWhenUsed="1"/>
-    <w:lsdException w:name="toc 2" w:semiHidden="1" w:uiPriority="39" w:unhideWhenUsed="1"/>
-    <w:lsdException w:name="toc 3" w:semiHidden="1" w:uiPriority="39" w:unhideWhenUsed="1"/>
-    <w:lsdException w:name="toc 4" w:semiHidden="1" w:uiPriority="39" w:unhideWhenUsed="1"/>
-    <w:lsdException w:name="toc 5" w:semiHidden="1" w:uiPriority="39" w:unhideWhenUsed="1"/>
-    <w:lsdException w:name="toc 6" w:semiHidden="1" w:uiPriority="39" w:unhideWhenUsed="1"/>
-    <w:lsdException w:name="toc 7" w:semiHidden="1" w:uiPriority="39" w:unhideWhenUsed="1"/>
-    <w:lsdException w:name="toc 8" w:semiHidden="1" w:uiPriority="39" w:unhideWhenUsed="1"/>
-    <w:lsdException w:name="toc 9" w:semiHidden="1" w:uiPriority="39" w:unhideWhenUsed="1"/>
-    <w:lsdException w:name="Normal Indent" w:semiHidden="1" w:unhideWhenUsed="1"/>
-    <w:lsdException w:name="footnote text" w:semiHidden="1" w:unhideWhenUsed="1"/>
-    <w:lsdException w:name="annotation text" w:semiHidden="1" w:unhideWhenUsed="1"/>
-    <w:lsdException w:name="header" w:semiHidden="1" w:unhideWhenUsed="1"/>
-    <w:lsdException w:name="footer" w:semiHidden="1" w:unhideWhenUsed="1"/>
-    <w:lsdException w:name="index heading" w:semiHidden="1" w:unhideWhenUsed="1"/>
-    <w:lsdException w:name="caption" w:semiHidden="1" w:uiPriority="35" w:unhideWhenUsed="1" w:qFormat="1"/>
-    <w:lsdException w:name="table of figures" w:semiHidden="1" w:unhideWhenUsed="1"/>
-    <w:lsdException w:name="envelope address" w:semiHidden="1" w:unhideWhenUsed="1"/>
-    <w:lsdException w:name="envelope return" w:semiHidden="1" w:unhideWhenUsed="1"/>
-    <w:lsdException w:name="footnote reference" w:semiHidden="1" w:unhideWhenUsed="1"/>
-    <w:lsdException w:name="annotation reference" w:semiHidden="1" w:unhideWhenUsed="1"/>
-    <w:lsdException w:name="line number" w:semiHidden="1" w:unhideWhenUsed="1"/>
-    <w:lsdException w:name="page number" w:semiHidden="1" w:unhideWhenUsed="1"/>
-    <w:lsdException w:name="endnote reference" w:semiHidden="1" w:unhideWhenUsed="1"/>
-    <w:lsdException w:name="endnote text" w:semiHidden="1" w:unhideWhenUsed="1"/>
-    <w:lsdException w:name="table of authorities" w:semiHidden="1" w:unhideWhenUsed="1"/>
-    <w:lsdException w:name="macro" w:semiHidden="1" w:unhideWhenUsed="1"/>
-    <w:lsdException w:name="toa heading" w:semiHidden="1" w:unhideWhenUsed="1"/>
-    <w:lsdException w:name="List" w:semiHidden="1" w:unhideWhenUsed="1"/>
-    <w:lsdException w:name="List Bullet" w:semiHidden="1" w:unhideWhenUsed="1"/>
-    <w:lsdException w:name="List Number" w:semiHidden="1" w:unhideWhenUsed="1"/>
-    <w:lsdException w:name="List 2" w:semiHidden="1" w:unhideWhenUsed="1"/>
-    <w:lsdException w:name="List 3" w:semiHidden="1" w:unhideWhenUsed="1"/>
-    <w:lsdException w:name="List 4" w:semiHidden="1" w:unhideWhenUsed="1"/>
-    <w:lsdException w:name="List 5" w:semiHidden="1" w:unhideWhenUsed="1"/>
-    <w:lsdException w:name="List Bullet 2" w:semiHidden="1" w:unhideWhenUsed="1"/>
-    <w:lsdException w:name="List Bullet 3" w:semiHidden="1" w:unhideWhenUsed="1"/>
-    <w:lsdException w:name="List Bullet 4" w:semiHidden="1" w:unhideWhenUsed="1"/>
-    <w:lsdException w:name="List Bullet 5" w:semiHidden="1" w:unhideWhenUsed="1"/>
-    <w:lsdException w:name="List Number 2" w:semiHidden="1" w:unhideWhenUsed="1"/>
-    <w:lsdException w:name="List Number 3" w:semiHidden="1" w:unhideWhenUsed="1"/>
-    <w:lsdException w:name="List Number 4" w:semiHidden="1" w:unhideWhenUsed="1"/>
-    <w:lsdException w:name="List Number 5" w:semiHidden="1" w:unhideWhenUsed="1"/>
-    <w:lsdException w:name="Title" w:uiPriority="10" w:qFormat="1"/>
-    <w:lsdException w:name="Closing" w:semiHidden="1" w:unhideWhenUsed="1"/>
-    <w:lsdException w:name="Signature" w:semiHidden="1" w:unhideWhenUsed="1"/>
-    <w:lsdException w:name="Default Paragraph Font" w:semiHidden="1" w:uiPriority="1" w:unhideWhenUsed="1"/>
-    <w:lsdException w:name="Body Text" w:semiHidden="1" w:unhideWhenUsed="1"/>
-    <w:lsdException w:name="Body Text Indent" w:semiHidden="1" w:unhideWhenUsed="1"/>
-    <w:lsdException w:name="List Continue" w:semiHidden="1" w:unhideWhenUsed="1"/>
-    <w:lsdException w:name="List Continue 2" w:semiHidden="1" w:unhideWhenUsed="1"/>
-    <w:lsdException w:name="List Continue 3" w:semiHidden="1" w:unhideWhenUsed="1"/>
-    <w:lsdException w:name="List Continue 4" w:semiHidden="1" w:unhideWhenUsed="1"/>
-    <w:lsdException w:name="List Continue 5" w:semiHidden="1" w:unhideWhenUsed="1"/>
-    <w:lsdException w:name="Message Header" w:semiHidden="1" w:unhideWhenUsed="1"/>
-    <w:lsdException w:name="Subtitle" w:uiPriority="11" w:qFormat="1"/>
-    <w:lsdException w:name="Salutation" w:semiHidden="1" w:unhideWhenUsed="1"/>
-    <w:lsdException w:name="Date" w:semiHidden="1" w:unhideWhenUsed="1"/>
-    <w:lsdException w:name="Body Text First Indent" w:semiHidden="1" w:unhideWhenUsed="1"/>
-    <w:lsdException w:name="Body Text First Indent 2" w:semiHidden="1" w:unhideWhenUsed="1"/>
-    <w:lsdException w:name="Note Heading" w:semiHidden="1" w:unhideWhenUsed="1"/>
-    <w:lsdException w:name="Body Text 2" w:semiHidden="1" w:unhideWhenUsed="1"/>
-    <w:lsdException w:name="Body Text 3" w:semiHidden="1" w:unhideWhenUsed="1"/>
-    <w:lsdException w:name="Body Text Indent 2" w:semiHidden="1" w:unhideWhenUsed="1"/>
-    <w:lsdException w:name="Body Text Indent 3" w:semiHidden="1" w:unhideWhenUsed="1"/>
-    <w:lsdException w:name="Block Text" w:semiHidden="1" w:unhideWhenUsed="1"/>
-    <w:lsdException w:name="Hyperlink" w:semiHidden="1" w:unhideWhenUsed="1"/>
-    <w:lsdException w:name="FollowedHyperlink" w:semiHidden="1" w:unhideWhenUsed="1"/>
-    <w:lsdException w:name="Strong" w:uiPriority="22" w:qFormat="1"/>
-    <w:lsdException w:name="Emphasis" w:uiPriority="20" w:qFormat="1"/>
-    <w:lsdException w:name="Document Map" w:semiHidden="1" w:unhideWhenUsed="1"/>
-    <w:lsdException w:name="Plain Text" w:semiHidden="1" w:unhideWhenUsed="1"/>
-    <w:lsdException w:name="E-mail Signature" w:semiHidden="1" w:unhideWhenUsed="1"/>
-    <w:lsdException w:name="HTML Top of Form" w:semiHidden="1" w:unhideWhenUsed="1"/>
-    <w:lsdException w:name="HTML Bottom of Form" w:semiHidden="1" w:unhideWhenUsed="1"/>
-    <w:lsdException w:name="Normal (Web)" w:semiHidden="1" w:unhideWhenUsed="1"/>
-    <w:lsdException w:name="HTML Acronym" w:semiHidden="1" w:unhideWhenUsed="1"/>
-    <w:lsdException w:name="HTML Address" w:semiHidden="1" w:unhideWhenUsed="1"/>
-    <w:lsdException w:name="HTML Cite" w:semiHidden="1" w:unhideWhenUsed="1"/>
-    <w:lsdException w:name="HTML Code" w:semiHidden="1" w:unhideWhenUsed="1"/>
-    <w:lsdException w:name="HTML Definition" w:semiHidden="1" w:unhideWhenUsed="1"/>
-    <w:lsdException w:name="HTML Keyboard" w:semiHidden="1" w:unhideWhenUsed="1"/>
-    <w:lsdException w:name="HTML Preformatted" w:semiHidden="1" w:unhideWhenUsed="1"/>
-    <w:lsdException w:name="HTML Sample" w:semiHidden="1" w:unhideWhenUsed="1"/>
-    <w:lsdException w:name="HTML Typewriter" w:semiHidden="1" w:unhideWhenUsed="1"/>
-    <w:lsdException w:name="HTML Variable" w:semiHidden="1" w:unhideWhenUsed="1"/>
-    <w:lsdException w:name="Normal Table" w:semiHidden="1" w:unhideWhenUsed="1"/>
-    <w:lsdException w:name="annotation subject" w:semiHidden="1" w:unhideWhenUsed="1"/>
-    <w:lsdException w:name="No List" w:semiHidden="1" w:unhideWhenUsed="1"/>
-    <w:lsdException w:name="Outline List 1" w:semiHidden="1" w:unhideWhenUsed="1"/>
-    <w:lsdException w:name="Outline List 2" w:semiHidden="1" w:unhideWhenUsed="1"/>
-    <w:lsdException w:name="Outline List 3" w:semiHidden="1" w:unhideWhenUsed="1"/>
-    <w:lsdException w:name="Table Simple 1" w:semiHidden="1" w:unhideWhenUsed="1"/>
-    <w:lsdException w:name="Table Simple 2" w:semiHidden="1" w:unhideWhenUsed="1"/>
-    <w:lsdException w:name="Table Simple 3" w:semiHidden="1" w:unhideWhenUsed="1"/>
-    <w:lsdException w:name="Table Classic 1" w:semiHidden="1" w:unhideWhenUsed="1"/>
-    <w:lsdException w:name="Table Classic 2" w:semiHidden="1" w:unhideWhenUsed="1"/>
-    <w:lsdException w:name="Table Classic 3" w:semiHidden="1" w:unhideWhenUsed="1"/>
-    <w:lsdException w:name="Table Classic 4" w:semiHidden="1" w:unhideWhenUsed="1"/>
-    <w:lsdException w:name="Table Colorful 1" w:semiHidden="1" w:unhideWhenUsed="1"/>
-    <w:lsdException w:name="Table Colorful 2" w:semiHidden="1" w:unhideWhenUsed="1"/>
-    <w:lsdException w:name="Table Colorful 3" w:semiHidden="1" w:unhideWhenUsed="1"/>
-    <w:lsdException w:name="Table Columns 1" w:semiHidden="1" w:unhideWhenUsed="1"/>
-    <w:lsdException w:name="Table Columns 2" w:semiHidden="1" w:unhideWhenUsed="1"/>
-    <w:lsdException w:name="Table Columns 3" w:semiHidden="1" w:unhideWhenUsed="1"/>
-    <w:lsdException w:name="Table Columns 4" w:semiHidden="1" w:unhideWhenUsed="1"/>
-    <w:lsdException w:name="Table Columns 5" w:semiHidden="1" w:unhideWhenUsed="1"/>
-    <w:lsdException w:name="Table Grid 1" w:semiHidden="1" w:unhideWhenUsed="1"/>
-    <w:lsdException w:name="Table Grid 2" w:semiHidden="1" w:unhideWhenUsed="1"/>
-    <w:lsdException w:name="Table Grid 3" w:semiHidden="1" w:unhideWhenUsed="1"/>
-    <w:lsdException w:name="Table Grid 4" w:semiHidden="1" w:unhideWhenUsed="1"/>
-    <w:lsdException w:name="Table Grid 5" w:semiHidden="1" w:unhideWhenUsed="1"/>
-    <w:lsdException w:name="Table Grid 6" w:semiHidden="1" w:unhideWhenUsed="1"/>
-    <w:lsdException w:name="Table Grid 7" w:semiHidden="1" w:unhideWhenUsed="1"/>
-    <w:lsdException w:name="Table Grid 8" w:semiHidden="1" w:unhideWhenUsed="1"/>
-    <w:lsdException w:name="Table List 1" w:semiHidden="1" w:unhideWhenUsed="1"/>
-    <w:lsdException w:name="Table List 2" w:semiHidden="1" w:unhideWhenUsed="1"/>
-    <w:lsdException w:name="Table List 3" w:semiHidden="1" w:unhideWhenUsed="1"/>
-    <w:lsdException w:name="Table List 4" w:semiHidden="1" w:unhideWhenUsed="1"/>
-    <w:lsdException w:name="Table List 5" w:semiHidden="1" w:unhideWhenUsed="1"/>
-    <w:lsdException w:name="Table List 6" w:semiHidden="1" w:unhideWhenUsed="1"/>
-    <w:lsdException w:name="Table List 7" w:semiHidden="1" w:unhideWhenUsed="1"/>
-    <w:lsdException w:name="Table List 8" w:semiHidden="1" w:unhideWhenUsed="1"/>
-    <w:lsdException w:name="Table 3D effects 1" w:semiHidden="1" w:unhideWhenUsed="1"/>
-    <w:lsdException w:name="Table 3D effects 2" w:semiHidden="1" w:unhideWhenUsed="1"/>
-    <w:lsdException w:name="Table 3D effects 3" w:semiHidden="1" w:unhideWhenUsed="1"/>
-    <w:lsdException w:name="Table Contemporary" w:semiHidden="1" w:unhideWhenUsed="1"/>
-    <w:lsdException w:name="Table Elegant" w:semiHidden="1" w:unhideWhenUsed="1"/>
-    <w:lsdException w:name="Table Professional" w:semiHidden="1" w:unhideWhenUsed="1"/>
-    <w:lsdException w:name="Table Subtle 1" w:semiHidden="1" w:unhideWhenUsed="1"/>
-    <w:lsdException w:name="Table Subtle 2" w:semiHidden="1" w:unhideWhenUsed="1"/>
-    <w:lsdException w:name="Table Web 1" w:semiHidden="1" w:unhideWhenUsed="1"/>
-    <w:lsdException w:name="Table Web 2" w:semiHidden="1" w:unhideWhenUsed="1"/>
-    <w:lsdException w:name="Table Web 3" w:semiHidden="1" w:unhideWhenUsed="1"/>
-    <w:lsdException w:name="Balloon Text" w:semiHidden="1" w:unhideWhenUsed="1"/>
-    <w:lsdException w:name="Table Grid" w:uiPriority="59"/>
-    <w:lsdException w:name="Table Theme" w:semiHidden="1" w:unhideWhenUsed="1"/>
-    <w:lsdException w:name="Placeholder Text" w:semiHidden="1"/>
-    <w:lsdException w:name="No Spacing" w:uiPriority="1" w:qFormat="1"/>
-    <w:lsdException w:name="Light Shading" w:uiPriority="60"/>
-    <w:lsdException w:name="Light List" w:uiPriority="61"/>
-    <w:lsdException w:name="Light Grid" w:uiPriority="62"/>
-    <w:lsdException w:name="Medium Shading 1" w:uiPriority="63"/>
-    <w:lsdException w:name="Medium Shading 2" w:uiPriority="64"/>
-    <w:lsdException w:name="Medium List 1" w:uiPriority="65"/>
-    <w:lsdException w:name="Medium List 2" w:uiPriority="66"/>
-    <w:lsdException w:name="Medium Grid 1" w:uiPriority="67"/>
-    <w:lsdException w:name="Medium Grid 2" w:uiPriority="68"/>
-    <w:lsdException w:name="Medium Grid 3" w:uiPriority="69"/>
-    <w:lsdException w:name="Dark List" w:uiPriority="70"/>
-    <w:lsdException w:name="Colorful Shading" w:uiPriority="71"/>
-    <w:lsdException w:name="Colorful List" w:uiPriority="72"/>
-    <w:lsdException w:name="Colorful Grid" w:uiPriority="73"/>
-    <w:lsdException w:name="Light Shading Accent 1" w:uiPriority="60"/>
-    <w:lsdException w:name="Light List Accent 1" w:uiPriority="61"/>
-    <w:lsdException w:name="Light Grid Accent 1" w:uiPriority="62"/>
-    <w:lsdException w:name="Medium Shading 1 Accent 1" w:uiPriority="63"/>
-    <w:lsdException w:name="Medium Shading 2 Accent 1" w:uiPriority="64"/>
-    <w:lsdException w:name="Medium List 1 Accent 1" w:uiPriority="65"/>
-    <w:lsdException w:name="Revision" w:semiHidden="1"/>
-    <w:lsdException w:name="List Paragraph" w:uiPriority="34" w:qFormat="1"/>
-    <w:lsdException w:name="Quote" w:uiPriority="29" w:qFormat="1"/>
-    <w:lsdException w:name="Intense Quote" w:uiPriority="30" w:qFormat="1"/>
-    <w:lsdException w:name="Medium List 2 Accent 1" w:uiPriority="66"/>
-    <w:lsdException w:name="Medium Grid 1 Accent 1" w:uiPriority="67"/>
-    <w:lsdException w:name="Medium Grid 2 Accent 1" w:uiPriority="68"/>
-    <w:lsdException w:name="Medium Grid 3 Accent 1" w:uiPriority="69"/>
-    <w:lsdException w:name="Dark List Accent 1" w:uiPriority="70"/>
-    <w:lsdException w:name="Colorful Shading Accent 1" w:uiPriority="71"/>
-    <w:lsdException w:name="Colorful List Accent 1" w:uiPriority="72"/>
-    <w:lsdException w:name="Colorful Grid Accent 1" w:uiPriority="73"/>
-    <w:lsdException w:name="Light Shading Accent 2" w:uiPriority="60"/>
-    <w:lsdException w:name="Light List Accent 2" w:uiPriority="61"/>
-    <w:lsdException w:name="Light Grid Accent 2" w:uiPriority="62"/>
-    <w:lsdException w:name="Medium Shading 1 Accent 2" w:uiPriority="63"/>
-    <w:lsdException w:name="Medium Shading 2 Accent 2" w:uiPriority="64"/>
-    <w:lsdException w:name="Medium List 1 Accent 2" w:uiPriority="65"/>
-    <w:lsdException w:name="Medium List 2 Accent 2" w:uiPriority="66"/>
-    <w:lsdException w:name="Medium Grid 1 Accent 2" w:uiPriority="67"/>
-    <w:lsdException w:name="Medium Grid 2 Accent 2" w:uiPriority="68"/>
-    <w:lsdException w:name="Medium Grid 3 Accent 2" w:uiPriority="69"/>
-    <w:lsdException w:name="Dark List Accent 2" w:uiPriority="70"/>
-    <w:lsdException w:name="Colorful Shading Accent 2" w:uiPriority="71"/>
-    <w:lsdException w:name="Colorful List Accent 2" w:uiPriority="72"/>
-    <w:lsdException w:name="Colorful Grid Accent 2" w:uiPriority="73"/>
-    <w:lsdException w:name="Light Shading Accent 3" w:uiPriority="60"/>
-    <w:lsdException w:name="Light List Accent 3" w:uiPriority="61"/>
-    <w:lsdException w:name="Light Grid Accent 3" w:uiPriority="62"/>
-    <w:lsdException w:name="Medium Shading 1 Accent 3" w:uiPriority="63"/>
-    <w:lsdException w:name="Medium Shading 2 Accent 3" w:uiPriority="64"/>
-    <w:lsdException w:name="Medium List 1 Accent 3" w:uiPriority="65"/>
-    <w:lsdException w:name="Medium List 2 Accent 3" w:uiPriority="66"/>
-    <w:lsdException w:name="Medium Grid 1 Accent 3" w:uiPriority="67"/>
-    <w:lsdException w:name="Medium Grid 2 Accent 3" w:uiPriority="68"/>
-    <w:lsdException w:name="Medium Grid 3 Accent 3" w:uiPriority="69"/>
-    <w:lsdException w:name="Dark List Accent 3" w:uiPriority="70"/>
-    <w:lsdException w:name="Colorful Shading Accent 3" w:uiPriority="71"/>
-    <w:lsdException w:name="Colorful List Accent 3" w:uiPriority="72"/>
-    <w:lsdException w:name="Colorful Grid Accent 3" w:uiPriority="73"/>
-    <w:lsdException w:name="Light Shading Accent 4" w:uiPriority="60"/>
-    <w:lsdException w:name="Light List Accent 4" w:uiPriority="61"/>
-    <w:lsdException w:name="Light Grid Accent 4" w:uiPriority="62"/>
-    <w:lsdException w:name="Medium Shading 1 Accent 4" w:uiPriority="63"/>
-    <w:lsdException w:name="Medium Shading 2 Accent 4" w:uiPriority="64"/>
-    <w:lsdException w:name="Medium List 1 Accent 4" w:uiPriority="65"/>
-    <w:lsdException w:name="Medium List 2 Accent 4" w:uiPriority="66"/>
-    <w:lsdException w:name="Medium Grid 1 Accent 4" w:uiPriority="67"/>
-    <w:lsdException w:name="Medium Grid 2 Accent 4" w:uiPriority="68"/>
-    <w:lsdException w:name="Medium Grid 3 Accent 4" w:uiPriority="69"/>
-    <w:lsdException w:name="Dark List Accent 4" w:uiPriority="70"/>
-    <w:lsdException w:name="Colorful Shading Accent 4" w:uiPriority="71"/>
-    <w:lsdException w:name="Colorful List Accent 4" w:uiPriority="72"/>
-    <w:lsdException w:name="Colorful Grid Accent 4" w:uiPriority="73"/>
-    <w:lsdException w:name="Light Shading Accent 5" w:uiPriority="60"/>
-    <w:lsdException w:name="Light List Accent 5" w:uiPriority="61"/>
-    <w:lsdException w:name="Light Grid Accent 5" w:uiPriority="62"/>
-    <w:lsdException w:name="Medium Shading 1 Accent 5" w:uiPriority="63"/>
-    <w:lsdException w:name="Medium Shading 2 Accent 5" w:uiPriority="64"/>
-    <w:lsdException w:name="Medium List 1 Accent 5" w:uiPriority="65"/>
-    <w:lsdException w:name="Medium List 2 Accent 5" w:uiPriority="66"/>
-    <w:lsdException w:name="Medium Grid 1 Accent 5" w:uiPriority="67"/>
-    <w:lsdException w:name="Medium Grid 2 Accent 5" w:uiPriority="68"/>
-    <w:lsdException w:name="Medium Grid 3 Accent 5" w:uiPriority="69"/>
-    <w:lsdException w:name="Dark List Accent 5" w:uiPriority="70"/>
-    <w:lsdException w:name="Colorful Shading Accent 5" w:uiPriority="71"/>
-    <w:lsdException w:name="Colorful List Accent 5" w:uiPriority="72"/>
-    <w:lsdException w:name="Colorful Grid Accent 5" w:uiPriority="73"/>
-    <w:lsdException w:name="Light Shading Accent 6" w:uiPriority="60"/>
-    <w:lsdException w:name="Light List Accent 6" w:uiPriority="61"/>
-    <w:lsdException w:name="Light Grid Accent 6" w:uiPriority="62"/>
-    <w:lsdException w:name="Medium Shading 1 Accent 6" w:uiPriority="63"/>
-    <w:lsdException w:name="Medium Shading 2 Accent 6" w:uiPriority="64"/>
-    <w:lsdException w:name="Medium List 1 Accent 6" w:uiPriority="65"/>
-    <w:lsdException w:name="Medium List 2 Accent 6" w:uiPriority="66"/>
-    <w:lsdException w:name="Medium Grid 1 Accent 6" w:uiPriority="67"/>
-    <w:lsdException w:name="Medium Grid 2 Accent 6" w:uiPriority="68"/>
-    <w:lsdException w:name="Medium Grid 3 Accent 6" w:uiPriority="69"/>
-    <w:lsdException w:name="Dark List Accent 6" w:uiPriority="70"/>
-    <w:lsdException w:name="Colorful Shading Accent 6" w:uiPriority="71"/>
-    <w:lsdException w:name="Colorful List Accent 6" w:uiPriority="72"/>
-    <w:lsdException w:name="Colorful Grid Accent 6" w:uiPriority="73"/>
-    <w:lsdException w:name="Subtle Emphasis" w:uiPriority="19" w:qFormat="1"/>
-    <w:lsdException w:name="Intense Emphasis" w:uiPriority="21" w:qFormat="1"/>
-    <w:lsdException w:name="Subtle Reference" w:uiPriority="31" w:qFormat="1"/>
-    <w:lsdException w:name="Intense Reference" w:uiPriority="32" w:qFormat="1"/>
-    <w:lsdException w:name="Book Title" w:uiPriority="33" w:qFormat="1"/>
-    <w:lsdException w:name="Bibliography" w:semiHidden="1" w:uiPriority="37" w:unhideWhenUsed="1"/>
-    <w:lsdException w:name="TOC Heading" w:semiHidden="1" w:uiPriority="39" w:unhideWhenUsed="1" w:qFormat="1"/>
-    <w:lsdException w:name="Plain Table 1" w:uiPriority="41"/>
-    <w:lsdException w:name="Plain Table 2" w:uiPriority="42"/>
-    <w:lsdException w:name="Plain Table 3" w:uiPriority="43"/>
-    <w:lsdException w:name="Plain Table 4" w:uiPriority="44"/>
-    <w:lsdException w:name="Plain Table 5" w:uiPriority="45"/>
-    <w:lsdException w:name="Grid Table Light" w:uiPriority="40"/>
-    <w:lsdException w:name="Grid Table 1 Light" w:uiPriority="46"/>
-    <w:lsdException w:name="Grid Table 2" w:uiPriority="47"/>
-    <w:lsdException w:name="Grid Table 3" w:uiPriority="48"/>
-    <w:lsdException w:name="Grid Table 4" w:uiPriority="49"/>
-    <w:lsdException w:name="Grid Table 5 Dark" w:uiPriority="50"/>
-    <w:lsdException w:name="Grid Table 6 Colorful" w:uiPriority="51"/>
-    <w:lsdException w:name="Grid Table 7 Colorful" w:uiPriority="52"/>
-    <w:lsdException w:name="Grid Table 1 Light Accent 1" w:uiPriority="46"/>
-    <w:lsdException w:name="Grid Table 2 Accent 1" w:uiPriority="47"/>
-    <w:lsdException w:name="Grid Table 3 Accent 1" w:uiPriority="48"/>
-    <w:lsdException w:name="Grid Table 4 Accent 1" w:uiPriority="49"/>
-    <w:lsdException w:name="Grid Table 5 Dark Accent 1" w:uiPriority="50"/>
-    <w:lsdException w:name="Grid Table 6 Colorful Accent 1" w:uiPriority="51"/>
-    <w:lsdException w:name="Grid Table 7 Colorful Accent 1" w:uiPriority="52"/>
-    <w:lsdException w:name="Grid Table 1 Light Accent 2" w:uiPriority="46"/>
-    <w:lsdException w:name="Grid Table 2 Accent 2" w:uiPriority="47"/>
-    <w:lsdException w:name="Grid Table 3 Accent 2" w:uiPriority="48"/>
-    <w:lsdException w:name="Grid Table 4 Accent 2" w:uiPriority="49"/>
-    <w:lsdException w:name="Grid Table 5 Dark Accent 2" w:uiPriority="50"/>
-    <w:lsdException w:name="Grid Table 6 Colorful Accent 2" w:uiPriority="51"/>
-    <w:lsdException w:name="Grid Table 7 Colorful Accent 2" w:uiPriority="52"/>
-    <w:lsdException w:name="Grid Table 1 Light Accent 3" w:uiPriority="46"/>
-    <w:lsdException w:name="Grid Table 2 Accent 3" w:uiPriority="47"/>
-    <w:lsdException w:name="Grid Table 3 Accent 3" w:uiPriority="48"/>
-    <w:lsdException w:name="Grid Table 4 Accent 3" w:uiPriority="49"/>
-    <w:lsdException w:name="Grid Table 5 Dark Accent 3" w:uiPriority="50"/>
-    <w:lsdException w:name="Grid Table 6 Colorful Accent 3" w:uiPriority="51"/>
-    <w:lsdException w:name="Grid Table 7 Colorful Accent 3" w:uiPriority="52"/>
-    <w:lsdException w:name="Grid Table 1 Light Accent 4" w:uiPriority="46"/>
-    <w:lsdException w:name="Grid Table 2 Accent 4" w:uiPriority="47"/>
-    <w:lsdException w:name="Grid Table 3 Accent 4" w:uiPriority="48"/>
-    <w:lsdException w:name="Grid Table 4 Accent 4" w:uiPriority="49"/>
-    <w:lsdException w:name="Grid Table 5 Dark Accent 4" w:uiPriority="50"/>
-    <w:lsdException w:name="Grid Table 6 Colorful Accent 4" w:uiPriority="51"/>
-    <w:lsdException w:name="Grid Table 7 Colorful Accent 4" w:uiPriority="52"/>
-    <w:lsdException w:name="Grid Table 1 Light Accent 5" w:uiPriority="46"/>
-    <w:lsdException w:name="Grid Table 2 Accent 5" w:uiPriority="47"/>
-    <w:lsdException w:name="Grid Table 3 Accent 5" w:uiPriority="48"/>
-    <w:lsdException w:name="Grid Table 4 Accent 5" w:uiPriority="49"/>
-    <w:lsdException w:name="Grid Table 5 Dark Accent 5" w:uiPriority="50"/>
-    <w:lsdException w:name="Grid Table 6 Colorful Accent 5" w:uiPriority="51"/>
-    <w:lsdException w:name="Grid Table 7 Colorful Accent 5" w:uiPriority="52"/>
-    <w:lsdException w:name="Grid Table 1 Light Accent 6" w:uiPriority="46"/>
-    <w:lsdException w:name="Grid Table 2 Accent 6" w:uiPriority="47"/>
-    <w:lsdException w:name="Grid Table 3 Accent 6" w:uiPriority="48"/>
-    <w:lsdException w:name="Grid Table 4 Accent 6" w:uiPriority="49"/>
-    <w:lsdException w:name="Grid Table 5 Dark Accent 6" w:uiPriority="50"/>
-    <w:lsdException w:name="Grid Table 6 Colorful Accent 6" w:uiPriority="51"/>
-    <w:lsdException w:name="Grid Table 7 Colorful Accent 6" w:uiPriority="52"/>
-    <w:lsdException w:name="List Table 1 Light" w:uiPriority="46"/>
-    <w:lsdException w:name="List Table 2" w:uiPriority="47"/>
-    <w:lsdException w:name="List Table 3" w:uiPriority="48"/>
-    <w:lsdException w:name="List Table 4" w:uiPriority="49"/>
-    <w:lsdException w:name="List Table 5 Dark" w:uiPriority="50"/>
-    <w:lsdException w:name="List Table 6 Colorful" w:uiPriority="51"/>
-    <w:lsdException w:name="List Table 7 Colorful" w:uiPriority="52"/>
-    <w:lsdException w:name="List Table 1 Light Accent 1" w:uiPriority="46"/>
-    <w:lsdException w:name="List Table 2 Accent 1" w:uiPriority="47"/>
-    <w:lsdException w:name="List Table 3 Accent 1" w:uiPriority="48"/>
-    <w:lsdException w:name="List Table 4 Accent 1" w:uiPriority="49"/>
-    <w:lsdException w:name="List Table 5 Dark Accent 1" w:uiPriority="50"/>
-    <w:lsdException w:name="List Table 6 Colorful Accent 1" w:uiPriority="51"/>
-    <w:lsdException w:name="List Table 7 Colorful Accent 1" w:uiPriority="52"/>
-    <w:lsdException w:name="List Table 1 Light Accent 2" w:uiPriority="46"/>
-    <w:lsdException w:name="List Table 2 Accent 2" w:uiPriority="47"/>
-    <w:lsdException w:name="List Table 3 Accent 2" w:uiPriority="48"/>
-    <w:lsdException w:name="List Table 4 Accent 2" w:uiPriority="49"/>
-    <w:lsdException w:name="List Table 5 Dark Accent 2" w:uiPriority="50"/>
-    <w:lsdException w:name="List Table 6 Colorful Accent 2" w:uiPriority="51"/>
-    <w:lsdException w:name="List Table 7 Colorful Accent 2" w:uiPriority="52"/>
-    <w:lsdException w:name="List Table 1 Light Accent 3" w:uiPriority="46"/>
-    <w:lsdException w:name="List Table 2 Accent 3" w:uiPriority="47"/>
-    <w:lsdException w:name="List Table 3 Accent 3" w:uiPriority="48"/>
-    <w:lsdException w:name="List Table 4 Accent 3" w:uiPriority="49"/>
-    <w:lsdException w:name="List Table 5 Dark Accent 3" w:uiPriority="50"/>
-    <w:lsdException w:name="List Table 6 Colorful Accent 3" w:uiPriority="51"/>
-    <w:lsdException w:name="List Table 7 Colorful Accent 3" w:uiPriority="52"/>
-    <w:lsdException w:name="List Table 1 Light Accent 4" w:uiPriority="46"/>
-    <w:lsdException w:name="List Table 2 Accent 4" w:uiPriority="47"/>
-    <w:lsdException w:name="List Table 3 Accent 4" w:uiPriority="48"/>
-    <w:lsdException w:name="List Table 4 Accent 4" w:uiPriority="49"/>
-    <w:lsdException w:name="List Table 5 Dark Accent 4" w:uiPriority="50"/>
-    <w:lsdException w:name="List Table 6 Colorful Accent 4" w:uiPriority="51"/>
-    <w:lsdException w:name="List Table 7 Colorful Accent 4" w:uiPriority="52"/>
-    <w:lsdException w:name="List Table 1 Light Accent 5" w:uiPriority="46"/>
-    <w:lsdException w:name="List Table 2 Accent 5" w:uiPriority="47"/>
-    <w:lsdException w:name="List Table 3 Accent 5" w:uiPriority="48"/>
-    <w:lsdException w:name="List Table 4 Accent 5" w:uiPriority="49"/>
-    <w:lsdException w:name="List Table 5 Dark Accent 5" w:uiPriority="50"/>
-    <w:lsdException w:name="List Table 6 Colorful Accent 5" w:uiPriority="51"/>
-    <w:lsdException w:name="List Table 7 Colorful Accent 5" w:uiPriority="52"/>
-    <w:lsdException w:name="List Table 1 Light Accent 6" w:uiPriority="46"/>
-    <w:lsdException w:name="List Table 2 Accent 6" w:uiPriority="47"/>
-    <w:lsdException w:name="List Table 3 Accent 6" w:uiPriority="48"/>
-    <w:lsdException w:name="List Table 4 Accent 6" w:uiPriority="49"/>
-    <w:lsdException w:name="List Table 5 Dark Accent 6" w:uiPriority="50"/>
-    <w:lsdException w:name="List Table 6 Colorful Accent 6" w:uiPriority="51"/>
-    <w:lsdException w:name="List Table 7 Colorful Accent 6" w:uiPriority="52"/>
+  <w:latentStyles w:defLockedState="0" w:defUIPriority="99" w:defSemiHidden="1" w:defUnhideWhenUsed="1" w:defQFormat="0" w:count="267">
+    <w:lsdException w:name="Normal" w:semiHidden="0" w:uiPriority="0" w:unhideWhenUsed="0" w:qFormat="1"/>
+    <w:lsdException w:name="heading 1" w:semiHidden="0" w:uiPriority="0" w:unhideWhenUsed="0" w:qFormat="1"/>
+    <w:lsdException w:name="heading 2" w:semiHidden="0" w:uiPriority="0" w:unhideWhenUsed="0" w:qFormat="1"/>
+    <w:lsdException w:name="heading 3" w:semiHidden="0" w:uiPriority="0" w:unhideWhenUsed="0" w:qFormat="1"/>
+    <w:lsdException w:name="heading 4" w:semiHidden="0" w:uiPriority="0" w:unhideWhenUsed="0" w:qFormat="1"/>
+    <w:lsdException w:name="heading 5" w:semiHidden="0" w:uiPriority="0" w:unhideWhenUsed="0" w:qFormat="1"/>
+    <w:lsdException w:name="heading 6" w:semiHidden="0" w:uiPriority="0" w:unhideWhenUsed="0" w:qFormat="1"/>
+    <w:lsdException w:name="heading 7" w:semiHidden="0" w:uiPriority="0" w:unhideWhenUsed="0" w:qFormat="1"/>
+    <w:lsdException w:name="heading 8" w:semiHidden="0" w:uiPriority="0" w:unhideWhenUsed="0" w:qFormat="1"/>
+    <w:lsdException w:name="heading 9" w:semiHidden="0" w:uiPriority="0" w:unhideWhenUsed="0" w:qFormat="1"/>
+    <w:lsdException w:name="toc 1" w:uiPriority="39"/>
+    <w:lsdException w:name="toc 2" w:uiPriority="39"/>
+    <w:lsdException w:name="toc 3" w:uiPriority="39"/>
+    <w:lsdException w:name="toc 4" w:uiPriority="39"/>
+    <w:lsdException w:name="toc 5" w:uiPriority="39"/>
+    <w:lsdException w:name="toc 6" w:uiPriority="39"/>
+    <w:lsdException w:name="toc 7" w:uiPriority="39"/>
+    <w:lsdException w:name="toc 8" w:uiPriority="39"/>
+    <w:lsdException w:name="toc 9" w:uiPriority="39"/>
+    <w:lsdException w:name="caption" w:uiPriority="35" w:qFormat="1"/>
+    <w:lsdException w:name="Title" w:semiHidden="0" w:uiPriority="10" w:unhideWhenUsed="0" w:qFormat="1"/>
+    <w:lsdException w:name="Default Paragraph Font" w:uiPriority="1"/>
+    <w:lsdException w:name="Subtitle" w:semiHidden="0" w:uiPriority="11" w:unhideWhenUsed="0" w:qFormat="1"/>
+    <w:lsdException w:name="Strong" w:semiHidden="0" w:uiPriority="22" w:unhideWhenUsed="0" w:qFormat="1"/>
+    <w:lsdException w:name="Emphasis" w:semiHidden="0" w:uiPriority="20" w:unhideWhenUsed="0" w:qFormat="1"/>
+    <w:lsdException w:name="Table Grid" w:semiHidden="0" w:uiPriority="59" w:unhideWhenUsed="0"/>
+    <w:lsdException w:name="Placeholder Text" w:unhideWhenUsed="0"/>
+    <w:lsdException w:name="No Spacing" w:semiHidden="0" w:uiPriority="1" w:unhideWhenUsed="0" w:qFormat="1"/>
+    <w:lsdException w:name="Light Shading" w:semiHidden="0" w:uiPriority="60" w:unhideWhenUsed="0"/>
+    <w:lsdException w:name="Light List" w:semiHidden="0" w:uiPriority="61" w:unhideWhenUsed="0"/>
+    <w:lsdException w:name="Light Grid" w:semiHidden="0" w:uiPriority="62" w:unhideWhenUsed="0"/>
+    <w:lsdException w:name="Medium Shading 1" w:semiHidden="0" w:uiPriority="63" w:unhideWhenUsed="0"/>
+    <w:lsdException w:name="Medium Shading 2" w:semiHidden="0" w:uiPriority="64" w:unhideWhenUsed="0"/>
+    <w:lsdException w:name="Medium List 1" w:semiHidden="0" w:uiPriority="65" w:unhideWhenUsed="0"/>
+    <w:lsdException w:name="Medium List 2" w:semiHidden="0" w:uiPriority="66" w:unhideWhenUsed="0"/>
+    <w:lsdException w:name="Medium Grid 1" w:semiHidden="0" w:uiPriority="67" w:unhideWhenUsed="0"/>
+    <w:lsdException w:name="Medium Grid 2" w:semiHidden="0" w:uiPriority="68" w:unhideWhenUsed="0"/>
+    <w:lsdException w:name="Medium Grid 3" w:semiHidden="0" w:uiPriority="69" w:unhideWhenUsed="0"/>
+    <w:lsdException w:name="Dark List" w:semiHidden="0" w:uiPriority="70" w:unhideWhenUsed="0"/>
+    <w:lsdException w:name="Colorful Shading" w:semiHidden="0" w:uiPriority="71" w:unhideWhenUsed="0"/>
+    <w:lsdException w:name="Colorful List" w:semiHidden="0" w:uiPriority="72" w:unhideWhenUsed="0"/>
+    <w:lsdException w:name="Colorful Grid" w:semiHidden="0" w:uiPriority="73" w:unhideWhenUsed="0"/>
+    <w:lsdException w:name="Light Shading Accent 1" w:semiHidden="0" w:uiPriority="60" w:unhideWhenUsed="0"/>
+    <w:lsdException w:name="Light List Accent 1" w:semiHidden="0" w:uiPriority="61" w:unhideWhenUsed="0"/>
+    <w:lsdException w:name="Light Grid Accent 1" w:semiHidden="0" w:uiPriority="62" w:unhideWhenUsed="0"/>
+    <w:lsdException w:name="Medium Shading 1 Accent 1" w:semiHidden="0" w:uiPriority="63" w:unhideWhenUsed="0"/>
+    <w:lsdException w:name="Medium Shading 2 Accent 1" w:semiHidden="0" w:uiPriority="64" w:unhideWhenUsed="0"/>
+    <w:lsdException w:name="Medium List 1 Accent 1" w:semiHidden="0" w:uiPriority="65" w:unhideWhenUsed="0"/>
+    <w:lsdException w:name="Revision" w:unhideWhenUsed="0"/>
+    <w:lsdException w:name="List Paragraph" w:semiHidden="0" w:uiPriority="34" w:unhideWhenUsed="0" w:qFormat="1"/>
+    <w:lsdException w:name="Quote" w:semiHidden="0" w:uiPriority="29" w:unhideWhenUsed="0" w:qFormat="1"/>
+    <w:lsdException w:name="Intense Quote" w:semiHidden="0" w:uiPriority="30" w:unhideWhenUsed="0" w:qFormat="1"/>
+    <w:lsdException w:name="Medium List 2 Accent 1" w:semiHidden="0" w:uiPriority="66" w:unhideWhenUsed="0"/>
+    <w:lsdException w:name="Medium Grid 1 Accent 1" w:semiHidden="0" w:uiPriority="67" w:unhideWhenUsed="0"/>
+    <w:lsdException w:name="Medium Grid 2 Accent 1" w:semiHidden="0" w:uiPriority="68" w:unhideWhenUsed="0"/>
+    <w:lsdException w:name="Medium Grid 3 Accent 1" w:semiHidden="0" w:uiPriority="69" w:unhideWhenUsed="0"/>
+    <w:lsdException w:name="Dark List Accent 1" w:semiHidden="0" w:uiPriority="70" w:unhideWhenUsed="0"/>
+    <w:lsdException w:name="Colorful Shading Accent 1" w:semiHidden="0" w:uiPriority="71" w:unhideWhenUsed="0"/>
+    <w:lsdException w:name="Colorful List Accent 1" w:semiHidden="0" w:uiPriority="72" w:unhideWhenUsed="0"/>
+    <w:lsdException w:name="Colorful Grid Accent 1" w:semiHidden="0" w:uiPriority="73" w:unhideWhenUsed="0"/>
+    <w:lsdException w:name="Light Shading Accent 2" w:semiHidden="0" w:uiPriority="60" w:unhideWhenUsed="0"/>
+    <w:lsdException w:name="Light List Accent 2" w:semiHidden="0" w:uiPriority="61" w:unhideWhenUsed="0"/>
+    <w:lsdException w:name="Light Grid Accent 2" w:semiHidden="0" w:uiPriority="62" w:unhideWhenUsed="0"/>
+    <w:lsdException w:name="Medium Shading 1 Accent 2" w:semiHidden="0" w:uiPriority="63" w:unhideWhenUsed="0"/>
+    <w:lsdException w:name="Medium Shading 2 Accent 2" w:semiHidden="0" w:uiPriority="64" w:unhideWhenUsed="0"/>
+    <w:lsdException w:name="Medium List 1 Accent 2" w:semiHidden="0" w:uiPriority="65" w:unhideWhenUsed="0"/>
+    <w:lsdException w:name="Medium List 2 Accent 2" w:semiHidden="0" w:uiPriority="66" w:unhideWhenUsed="0"/>
+    <w:lsdException w:name="Medium Grid 1 Accent 2" w:semiHidden="0" w:uiPriority="67" w:unhideWhenUsed="0"/>
+    <w:lsdException w:name="Medium Grid 2 Accent 2" w:semiHidden="0" w:uiPriority="68" w:unhideWhenUsed="0"/>
+    <w:lsdException w:name="Medium Grid 3 Accent 2" w:semiHidden="0" w:uiPriority="69" w:unhideWhenUsed="0"/>
+    <w:lsdException w:name="Dark List Accent 2" w:semiHidden="0" w:uiPriority="70" w:unhideWhenUsed="0"/>
+    <w:lsdException w:name="Colorful Shading Accent 2" w:semiHidden="0" w:uiPriority="71" w:unhideWhenUsed="0"/>
+    <w:lsdException w:name="Colorful List Accent 2" w:semiHidden="0" w:uiPriority="72" w:unhideWhenUsed="0"/>
+    <w:lsdException w:name="Colorful Grid Accent 2" w:semiHidden="0" w:uiPriority="73" w:unhideWhenUsed="0"/>
+    <w:lsdException w:name="Light Shading Accent 3" w:semiHidden="0" w:uiPriority="60" w:unhideWhenUsed="0"/>
+    <w:lsdException w:name="Light List Accent 3" w:semiHidden="0" w:uiPriority="61" w:unhideWhenUsed="0"/>
+    <w:lsdException w:name="Light Grid Accent 3" w:semiHidden="0" w:uiPriority="62" w:unhideWhenUsed="0"/>
+    <w:lsdException w:name="Medium Shading 1 Accent 3" w:semiHidden="0" w:uiPriority="63" w:unhideWhenUsed="0"/>
+    <w:lsdException w:name="Medium Shading 2 Accent 3" w:semiHidden="0" w:uiPriority="64" w:unhideWhenUsed="0"/>
+    <w:lsdException w:name="Medium List 1 Accent 3" w:semiHidden="0" w:uiPriority="65" w:unhideWhenUsed="0"/>
+    <w:lsdException w:name="Medium List 2 Accent 3" w:semiHidden="0" w:uiPriority="66" w:unhideWhenUsed="0"/>
+    <w:lsdException w:name="Medium Grid 1 Accent 3" w:semiHidden="0" w:uiPriority="67" w:unhideWhenUsed="0"/>
+    <w:lsdException w:name="Medium Grid 2 Accent 3" w:semiHidden="0" w:uiPriority="68" w:unhideWhenUsed="0"/>
+    <w:lsdException w:name="Medium Grid 3 Accent 3" w:semiHidden="0" w:uiPriority="69" w:unhideWhenUsed="0"/>
+    <w:lsdException w:name="Dark List Accent 3" w:semiHidden="0" w:uiPriority="70" w:unhideWhenUsed="0"/>
+    <w:lsdException w:name="Colorful Shading Accent 3" w:semiHidden="0" w:uiPriority="71" w:unhideWhenUsed="0"/>
+    <w:lsdException w:name="Colorful List Accent 3" w:semiHidden="0" w:uiPriority="72" w:unhideWhenUsed="0"/>
+    <w:lsdException w:name="Colorful Grid Accent 3" w:semiHidden="0" w:uiPriority="73" w:unhideWhenUsed="0"/>
+    <w:lsdException w:name="Light Shading Accent 4" w:semiHidden="0" w:uiPriority="60" w:unhideWhenUsed="0"/>
+    <w:lsdException w:name="Light List Accent 4" w:semiHidden="0" w:uiPriority="61" w:unhideWhenUsed="0"/>
+    <w:lsdException w:name="Light Grid Accent 4" w:semiHidden="0" w:uiPriority="62" w:unhideWhenUsed="0"/>
+    <w:lsdException w:name="Medium Shading 1 Accent 4" w:semiHidden="0" w:uiPriority="63" w:unhideWhenUsed="0"/>
+    <w:lsdException w:name="Medium Shading 2 Accent 4" w:semiHidden="0" w:uiPriority="64" w:unhideWhenUsed="0"/>
+    <w:lsdException w:name="Medium List 1 Accent 4" w:semiHidden="0" w:uiPriority="65" w:unhideWhenUsed="0"/>
+    <w:lsdException w:name="Medium List 2 Accent 4" w:semiHidden="0" w:uiPriority="66" w:unhideWhenUsed="0"/>
+    <w:lsdException w:name="Medium Grid 1 Accent 4" w:semiHidden="0" w:uiPriority="67" w:unhideWhenUsed="0"/>
+    <w:lsdException w:name="Medium Grid 2 Accent 4" w:semiHidden="0" w:uiPriority="68" w:unhideWhenUsed="0"/>
+    <w:lsdException w:name="Medium Grid 3 Accent 4" w:semiHidden="0" w:uiPriority="69" w:unhideWhenUsed="0"/>
+    <w:lsdException w:name="Dark List Accent 4" w:semiHidden="0" w:uiPriority="70" w:unhideWhenUsed="0"/>
+    <w:lsdException w:name="Colorful Shading Accent 4" w:semiHidden="0" w:uiPriority="71" w:unhideWhenUsed="0"/>
+    <w:lsdException w:name="Colorful List Accent 4" w:semiHidden="0" w:uiPriority="72" w:unhideWhenUsed="0"/>
+    <w:lsdException w:name="Colorful Grid Accent 4" w:semiHidden="0" w:uiPriority="73" w:unhideWhenUsed="0"/>
+    <w:lsdException w:name="Light Shading Accent 5" w:semiHidden="0" w:uiPriority="60" w:unhideWhenUsed="0"/>
+    <w:lsdException w:name="Light List Accent 5" w:semiHidden="0" w:uiPriority="61" w:unhideWhenUsed="0"/>
+    <w:lsdException w:name="Light Grid Accent 5" w:semiHidden="0" w:uiPriority="62" w:unhideWhenUsed="0"/>
+    <w:lsdException w:name="Medium Shading 1 Accent 5" w:semiHidden="0" w:uiPriority="63" w:unhideWhenUsed="0"/>
+    <w:lsdException w:name="Medium Shading 2 Accent 5" w:semiHidden="0" w:uiPriority="64" w:unhideWhenUsed="0"/>
+    <w:lsdException w:name="Medium List 1 Accent 5" w:semiHidden="0" w:uiPriority="65" w:unhideWhenUsed="0"/>
+    <w:lsdException w:name="Medium List 2 Accent 5" w:semiHidden="0" w:uiPriority="66" w:unhideWhenUsed="0"/>
+    <w:lsdException w:name="Medium Grid 1 Accent 5" w:semiHidden="0" w:uiPriority="67" w:unhideWhenUsed="0"/>
+    <w:lsdException w:name="Medium Grid 2 Accent 5" w:semiHidden="0" w:uiPriority="68" w:unhideWhenUsed="0"/>
+    <w:lsdException w:name="Medium Grid 3 Accent 5" w:semiHidden="0" w:uiPriority="69" w:unhideWhenUsed="0"/>
+    <w:lsdException w:name="Dark List Accent 5" w:semiHidden="0" w:uiPriority="70" w:unhideWhenUsed="0"/>
+    <w:lsdException w:name="Colorful Shading Accent 5" w:semiHidden="0" w:uiPriority="71" w:unhideWhenUsed="0"/>
+    <w:lsdException w:name="Colorful List Accent 5" w:semiHidden="0" w:uiPriority="72" w:unhideWhenUsed="0"/>
+    <w:lsdException w:name="Colorful Grid Accent 5" w:semiHidden="0" w:uiPriority="73" w:unhideWhenUsed="0"/>
+    <w:lsdException w:name="Light Shading Accent 6" w:semiHidden="0" w:uiPriority="60" w:unhideWhenUsed="0"/>
+    <w:lsdException w:name="Light List Accent 6" w:semiHidden="0" w:uiPriority="61" w:unhideWhenUsed="0"/>
+    <w:lsdException w:name="Light Grid Accent 6" w:semiHidden="0" w:uiPriority="62" w:unhideWhenUsed="0"/>
+    <w:lsdException w:name="Medium Shading 1 Accent 6" w:semiHidden="0" w:uiPriority="63" w:unhideWhenUsed="0"/>
+    <w:lsdException w:name="Medium Shading 2 Accent 6" w:semiHidden="0" w:uiPriority="64" w:unhideWhenUsed="0"/>
+    <w:lsdException w:name="Medium List 1 Accent 6" w:semiHidden="0" w:uiPriority="65" w:unhideWhenUsed="0"/>
+    <w:lsdException w:name="Medium List 2 Accent 6" w:semiHidden="0" w:uiPriority="66" w:unhideWhenUsed="0"/>
+    <w:lsdException w:name="Medium Grid 1 Accent 6" w:semiHidden="0" w:uiPriority="67" w:unhideWhenUsed="0"/>
+    <w:lsdException w:name="Medium Grid 2 Accent 6" w:semiHidden="0" w:uiPriority="68" w:unhideWhenUsed="0"/>
+    <w:lsdException w:name="Medium Grid 3 Accent 6" w:semiHidden="0" w:uiPriority="69" w:unhideWhenUsed="0"/>
+    <w:lsdException w:name="Dark List Accent 6" w:semiHidden="0" w:uiPriority="70" w:unhideWhenUsed="0"/>
+    <w:lsdException w:name="Colorful Shading Accent 6" w:semiHidden="0" w:uiPriority="71" w:unhideWhenUsed="0"/>
+    <w:lsdException w:name="Colorful List Accent 6" w:semiHidden="0" w:uiPriority="72" w:unhideWhenUsed="0"/>
+    <w:lsdException w:name="Colorful Grid Accent 6" w:semiHidden="0" w:uiPriority="73" w:unhideWhenUsed="0"/>
+    <w:lsdException w:name="Subtle Emphasis" w:semiHidden="0" w:uiPriority="19" w:unhideWhenUsed="0" w:qFormat="1"/>
+    <w:lsdException w:name="Intense Emphasis" w:semiHidden="0" w:uiPriority="21" w:unhideWhenUsed="0" w:qFormat="1"/>
+    <w:lsdException w:name="Subtle Reference" w:semiHidden="0" w:uiPriority="31" w:unhideWhenUsed="0" w:qFormat="1"/>
+    <w:lsdException w:name="Intense Reference" w:semiHidden="0" w:uiPriority="32" w:unhideWhenUsed="0" w:qFormat="1"/>
+    <w:lsdException w:name="Book Title" w:semiHidden="0" w:uiPriority="33" w:unhideWhenUsed="0" w:qFormat="1"/>
+    <w:lsdException w:name="Bibliography" w:uiPriority="37"/>
+    <w:lsdException w:name="TOC Heading" w:uiPriority="39" w:qFormat="1"/>
+  </w:latentStyles>
+  <w:style w:type="paragraph" w:default="1" w:styleId="Standard">
+    <w:name w:val="Normal"/>
+    <w:qFormat/>
+    <w:pPr>
+      <w:widowControl w:val="0"/>
+      <w:spacing w:line="240" w:lineRule="atLeast"/>
+    </w:pPr>
+    <w:rPr>
+      <w:lang w:val="en-US" w:eastAsia="en-US"/>
+    </w:rPr>
+  </w:style>
+  <w:style w:type="paragraph" w:styleId="berschrift1">
+    <w:name w:val="heading 1"/>
+    <w:basedOn w:val="Standard"/>
+    <w:next w:val="Standard"/>
+    <w:qFormat/>
+    <w:pPr>
+      <w:keepNext/>
+      <w:numPr>
+        <w:numId w:val="1"/>
+      </w:numPr>
+      <w:spacing w:before="120" w:after="60"/>
+      <w:outlineLvl w:val="0"/>
+    </w:pPr>
+    <w:rPr>
+      <w:rFonts w:ascii="Arial" w:hAnsi="Arial"/>
+      <w:b/>
+      <w:sz w:val="24"/>
+    </w:rPr>
+  </w:style>
+  <w:style w:type="paragraph" w:styleId="berschrift2">
+    <w:name w:val="heading 2"/>
+    <w:basedOn w:val="berschrift1"/>
+    <w:next w:val="Standard"/>
+    <w:qFormat/>
+    <w:pPr>
+      <w:numPr>
+        <w:ilvl w:val="1"/>
+      </w:numPr>
+      <w:outlineLvl w:val="1"/>
+    </w:pPr>
+    <w:rPr>
+      <w:sz w:val="20"/>
+    </w:rPr>
+  </w:style>
+  <w:style w:type="paragraph" w:styleId="berschrift3">
+    <w:name w:val="heading 3"/>
+    <w:basedOn w:val="berschrift1"/>
+    <w:next w:val="Standard"/>
+    <w:qFormat/>
+    <w:pPr>
+      <w:numPr>
+        <w:ilvl w:val="2"/>
+      </w:numPr>
+      <w:outlineLvl w:val="2"/>
+    </w:pPr>
+    <w:rPr>
+      <w:b w:val="0"/>
+      <w:i/>
+      <w:sz w:val="20"/>
+    </w:rPr>
+  </w:style>
+  <w:style w:type="paragraph" w:styleId="berschrift4">
+    <w:name w:val="heading 4"/>
+    <w:basedOn w:val="berschrift1"/>
+    <w:next w:val="Standard"/>
+    <w:qFormat/>
+    <w:pPr>
+      <w:numPr>
+        <w:ilvl w:val="3"/>
+      </w:numPr>
+      <w:outlineLvl w:val="3"/>
+    </w:pPr>
+    <w:rPr>
+      <w:b w:val="0"/>
+      <w:sz w:val="20"/>
+    </w:rPr>
+  </w:style>
+  <w:style w:type="paragraph" w:styleId="berschrift5">
+    <w:name w:val="heading 5"/>
+    <w:basedOn w:val="Standard"/>
+    <w:next w:val="Standard"/>
+    <w:qFormat/>
+    <w:pPr>
+      <w:numPr>
+        <w:ilvl w:val="4"/>
+        <w:numId w:val="1"/>
+      </w:numPr>
+      <w:spacing w:before="240" w:after="60"/>
+      <w:outlineLvl w:val="4"/>
+    </w:pPr>
+    <w:rPr>
+      <w:sz w:val="22"/>
+    </w:rPr>
+  </w:style>
+  <w:style w:type="paragraph" w:styleId="berschrift6">
+    <w:name w:val="heading 6"/>
+    <w:basedOn w:val="Standard"/>
+    <w:next w:val="Standard"/>
+    <w:qFormat/>
+    <w:pPr>
+      <w:numPr>
+        <w:ilvl w:val="5"/>
+        <w:numId w:val="1"/>
+      </w:numPr>
+      <w:spacing w:before="240" w:after="60"/>
+      <w:outlineLvl w:val="5"/>
+    </w:pPr>
+    <w:rPr>
+      <w:i/>
+      <w:sz w:val="22"/>
+    </w:rPr>
+  </w:style>
+  <w:style w:type="paragraph" w:styleId="berschrift7">
+    <w:name w:val="heading 7"/>
+    <w:basedOn w:val="Standard"/>
+    <w:next w:val="Standard"/>
+    <w:qFormat/>
+    <w:pPr>
+      <w:numPr>
+        <w:ilvl w:val="6"/>
+        <w:numId w:val="1"/>
+      </w:numPr>
+      <w:spacing w:before="240" w:after="60"/>
+      <w:outlineLvl w:val="6"/>
+    </w:pPr>
+  </w:style>
+  <w:style w:type="paragraph" w:styleId="berschrift8">
+    <w:name w:val="heading 8"/>
+    <w:basedOn w:val="Standard"/>
+    <w:next w:val="Standard"/>
+    <w:qFormat/>
+    <w:pPr>
+      <w:numPr>
+        <w:ilvl w:val="7"/>
+        <w:numId w:val="1"/>
+      </w:numPr>
+      <w:spacing w:before="240" w:after="60"/>
+      <w:outlineLvl w:val="7"/>
+    </w:pPr>
+    <w:rPr>
+      <w:i/>
+    </w:rPr>
+  </w:style>
+  <w:style w:type="paragraph" w:styleId="berschrift9">
+    <w:name w:val="heading 9"/>
+    <w:basedOn w:val="Standard"/>
+    <w:next w:val="Standard"/>
+    <w:qFormat/>
+    <w:pPr>
+      <w:numPr>
+        <w:ilvl w:val="8"/>
+        <w:numId w:val="1"/>
+      </w:numPr>
+      <w:spacing w:before="240" w:after="60"/>
+      <w:outlineLvl w:val="8"/>
+    </w:pPr>
+    <w:rPr>
+      <w:b/>
+      <w:i/>
+      <w:sz w:val="18"/>
+    </w:rPr>
+  </w:style>
+  <w:style w:type="character" w:default="1" w:styleId="Absatz-Standardschriftart">
+    <w:name w:val="Default Paragraph Font"/>
+    <w:uiPriority w:val="1"/>
+    <w:semiHidden/>
+    <w:unhideWhenUsed/>
+  </w:style>
+  <w:style w:type="table" w:default="1" w:styleId="NormaleTabelle">
+    <w:name w:val="Normal Table"/>
+    <w:uiPriority w:val="99"/>
+    <w:semiHidden/>
+    <w:unhideWhenUsed/>
+    <w:tblPr>
+      <w:tblInd w:w="0" w:type="dxa"/>
+      <w:tblCellMar>
+        <w:top w:w="0" w:type="dxa"/>
+        <w:left w:w="108" w:type="dxa"/>
+        <w:bottom w:w="0" w:type="dxa"/>
+        <w:right w:w="108" w:type="dxa"/>
+      </w:tblCellMar>
+    </w:tblPr>
+  </w:style>
+  <w:style w:type="numbering" w:default="1" w:styleId="KeineListe">
+    <w:name w:val="No List"/>
+    <w:uiPriority w:val="99"/>
+    <w:semiHidden/>
+    <w:unhideWhenUsed/>
+  </w:style>
+  <w:style w:type="paragraph" w:customStyle="1" w:styleId="Paragraph2">
+    <w:name w:val="Paragraph2"/>
+    <w:basedOn w:val="Standard"/>
+    <w:pPr>
+      <w:spacing w:before="80"/>
+      <w:ind w:left="720"/>
+      <w:jc w:val="both"/>
+    </w:pPr>
+    <w:rPr>
+      <w:color w:val="000000"/>
+      <w:lang w:val="en-AU"/>
+    </w:rPr>
+  </w:style>
+  <w:style w:type="paragraph" w:styleId="Titel">
+    <w:name w:val="Title"/>
+    <w:basedOn w:val="Standard"/>
+    <w:next w:val="Standard"/>
+    <w:qFormat/>
+    <w:pPr>
+      <w:spacing w:line="240" w:lineRule="auto"/>
+      <w:jc w:val="center"/>
+    </w:pPr>
+    <w:rPr>
+      <w:rFonts w:ascii="Arial" w:hAnsi="Arial"/>
+      <w:b/>
+      <w:sz w:val="36"/>
+    </w:rPr>
+  </w:style>
+  <w:style w:type="paragraph" w:styleId="Untertitel">
+    <w:name w:val="Subtitle"/>
+    <w:basedOn w:val="Standard"/>
+    <w:qFormat/>
+    <w:pPr>
+      <w:spacing w:after="60"/>
+      <w:jc w:val="center"/>
+    </w:pPr>
+    <w:rPr>
+      <w:rFonts w:ascii="Arial" w:hAnsi="Arial"/>
+      <w:i/>
+      <w:sz w:val="36"/>
+      <w:lang w:val="en-AU"/>
+    </w:rPr>
+  </w:style>
+  <w:style w:type="paragraph" w:styleId="Standardeinzug">
+    <w:name w:val="Normal Indent"/>
+    <w:basedOn w:val="Standard"/>
+    <w:semiHidden/>
+    <w:pPr>
+      <w:ind w:left="900" w:hanging="900"/>
+    </w:pPr>
+  </w:style>
+  <w:style w:type="paragraph" w:styleId="Verzeichnis1">
+    <w:name w:val="toc 1"/>
+    <w:basedOn w:val="Standard"/>
+    <w:next w:val="Standard"/>
+    <w:uiPriority w:val="39"/>
+    <w:pPr>
+      <w:tabs>
+        <w:tab w:val="right" w:pos="9360"/>
+      </w:tabs>
+      <w:spacing w:before="240" w:after="60"/>
+      <w:ind w:right="720"/>
+    </w:pPr>
+  </w:style>
+  <w:style w:type="paragraph" w:styleId="Verzeichnis2">
+    <w:name w:val="toc 2"/>
+    <w:basedOn w:val="Standard"/>
+    <w:next w:val="Standard"/>
+    <w:uiPriority w:val="39"/>
+    <w:pPr>
+      <w:tabs>
+        <w:tab w:val="right" w:pos="9360"/>
+      </w:tabs>
+      <w:ind w:left="432" w:right="720"/>
+    </w:pPr>
+  </w:style>
+  <w:style w:type="paragraph" w:styleId="Verzeichnis3">
+    <w:name w:val="toc 3"/>
+    <w:basedOn w:val="Standard"/>
+    <w:next w:val="Standard"/>
+    <w:uiPriority w:val="39"/>
+    <w:pPr>
+      <w:tabs>
+        <w:tab w:val="left" w:pos="1440"/>
+        <w:tab w:val="right" w:pos="9360"/>
+      </w:tabs>
+      <w:ind w:left="864"/>
+    </w:pPr>
+  </w:style>
+  <w:style w:type="paragraph" w:styleId="Kopfzeile">
+    <w:name w:val="header"/>
+    <w:basedOn w:val="Standard"/>
+    <w:semiHidden/>
+    <w:pPr>
+      <w:tabs>
+        <w:tab w:val="center" w:pos="4320"/>
+        <w:tab w:val="right" w:pos="8640"/>
+      </w:tabs>
+    </w:pPr>
+  </w:style>
+  <w:style w:type="paragraph" w:styleId="Fuzeile">
+    <w:name w:val="footer"/>
+    <w:basedOn w:val="Standard"/>
+    <w:semiHidden/>
+    <w:pPr>
+      <w:tabs>
+        <w:tab w:val="center" w:pos="4320"/>
+        <w:tab w:val="right" w:pos="8640"/>
+      </w:tabs>
+    </w:pPr>
+  </w:style>
+  <w:style w:type="character" w:styleId="Seitenzahl">
+    <w:name w:val="page number"/>
+    <w:basedOn w:val="Absatz-Standardschriftart"/>
+    <w:semiHidden/>
+  </w:style>
+  <w:style w:type="paragraph" w:customStyle="1" w:styleId="Paragraph3">
+    <w:name w:val="Paragraph3"/>
+    <w:basedOn w:val="Standard"/>
+    <w:pPr>
+      <w:spacing w:before="80" w:line="240" w:lineRule="auto"/>
+      <w:ind w:left="1530"/>
+      <w:jc w:val="both"/>
+    </w:pPr>
+  </w:style>
+  <w:style w:type="paragraph" w:customStyle="1" w:styleId="Paragraph4">
+    <w:name w:val="Paragraph4"/>
+    <w:basedOn w:val="Standard"/>
+    <w:pPr>
+      <w:spacing w:before="80" w:line="240" w:lineRule="auto"/>
+      <w:ind w:left="2250"/>
+      <w:jc w:val="both"/>
+    </w:pPr>
+  </w:style>
+  <w:style w:type="paragraph" w:customStyle="1" w:styleId="Tabletext">
+    <w:name w:val="Tabletext"/>
+    <w:basedOn w:val="Standard"/>
+    <w:pPr>
+      <w:keepLines/>
+      <w:spacing w:after="120"/>
+    </w:pPr>
+  </w:style>
+  <w:style w:type="paragraph" w:styleId="Textkrper">
+    <w:name w:val="Body Text"/>
+    <w:basedOn w:val="Standard"/>
+    <w:semiHidden/>
+    <w:pPr>
+      <w:keepLines/>
+      <w:spacing w:after="120"/>
+      <w:ind w:left="720"/>
+    </w:pPr>
+  </w:style>
+  <w:style w:type="paragraph" w:styleId="Verzeichnis4">
+    <w:name w:val="toc 4"/>
+    <w:basedOn w:val="Standard"/>
+    <w:next w:val="Standard"/>
+    <w:semiHidden/>
+    <w:pPr>
+      <w:ind w:left="600"/>
+    </w:pPr>
+  </w:style>
+  <w:style w:type="paragraph" w:styleId="Verzeichnis5">
+    <w:name w:val="toc 5"/>
+    <w:basedOn w:val="Standard"/>
+    <w:next w:val="Standard"/>
+    <w:semiHidden/>
+    <w:pPr>
+      <w:ind w:left="800"/>
+    </w:pPr>
+  </w:style>
+  <w:style w:type="paragraph" w:styleId="Verzeichnis6">
+    <w:name w:val="toc 6"/>
+    <w:basedOn w:val="Standard"/>
+    <w:next w:val="Standard"/>
+    <w:semiHidden/>
+    <w:pPr>
+      <w:ind w:left="1000"/>
+    </w:pPr>
+  </w:style>
+  <w:style w:type="paragraph" w:styleId="Verzeichnis7">
+    <w:name w:val="toc 7"/>
+    <w:basedOn w:val="Standard"/>
+    <w:next w:val="Standard"/>
+    <w:semiHidden/>
+    <w:pPr>
+      <w:ind w:left="1200"/>
+    </w:pPr>
+  </w:style>
+  <w:style w:type="paragraph" w:styleId="Verzeichnis8">
+    <w:name w:val="toc 8"/>
+    <w:basedOn w:val="Standard"/>
+    <w:next w:val="Standard"/>
+    <w:semiHidden/>
+    <w:pPr>
+      <w:ind w:left="1400"/>
+    </w:pPr>
+  </w:style>
+  <w:style w:type="paragraph" w:styleId="Verzeichnis9">
+    <w:name w:val="toc 9"/>
+    <w:basedOn w:val="Standard"/>
+    <w:next w:val="Standard"/>
+    <w:semiHidden/>
+    <w:pPr>
+      <w:ind w:left="1600"/>
+    </w:pPr>
+  </w:style>
+  <w:style w:type="paragraph" w:customStyle="1" w:styleId="Bullet1">
+    <w:name w:val="Bullet1"/>
+    <w:basedOn w:val="Standard"/>
+    <w:pPr>
+      <w:ind w:left="720" w:hanging="432"/>
+    </w:pPr>
+  </w:style>
+  <w:style w:type="paragraph" w:customStyle="1" w:styleId="Bullet2">
+    <w:name w:val="Bullet2"/>
+    <w:basedOn w:val="Standard"/>
+    <w:pPr>
+      <w:ind w:left="1440" w:hanging="360"/>
+    </w:pPr>
+    <w:rPr>
+      <w:color w:val="000080"/>
+    </w:rPr>
+  </w:style>
+  <w:style w:type="paragraph" w:styleId="Dokumentstruktur">
+    <w:name w:val="Document Map"/>
+    <w:basedOn w:val="Standard"/>
+    <w:semiHidden/>
+    <w:pPr>
+      <w:shd w:val="clear" w:color="auto" w:fill="000080"/>
+    </w:pPr>
+    <w:rPr>
+      <w:rFonts w:ascii="Tahoma" w:hAnsi="Tahoma"/>
+    </w:rPr>
+  </w:style>
+  <w:style w:type="character" w:styleId="Funotenzeichen">
+    <w:name w:val="footnote reference"/>
+    <w:basedOn w:val="Absatz-Standardschriftart"/>
+    <w:semiHidden/>
+    <w:rPr>
+      <w:sz w:val="20"/>
+      <w:vertAlign w:val="superscript"/>
+    </w:rPr>
+  </w:style>
+  <w:style w:type="paragraph" w:styleId="Funotentext">
+    <w:name w:val="footnote text"/>
+    <w:basedOn w:val="Standard"/>
+    <w:semiHidden/>
+    <w:pPr>
+      <w:keepNext/>
+      <w:keepLines/>
+      <w:pBdr>
+        <w:bottom w:val="single" w:sz="6" w:space="0" w:color="000000"/>
+      </w:pBdr>
+      <w:spacing w:before="40" w:after="40"/>
+      <w:ind w:left="360" w:hanging="360"/>
+    </w:pPr>
+    <w:rPr>
+      <w:rFonts w:ascii="Helvetica" w:hAnsi="Helvetica"/>
+      <w:sz w:val="16"/>
+    </w:rPr>
+  </w:style>
+  <w:style w:type="paragraph" w:customStyle="1" w:styleId="MainTitle">
+    <w:name w:val="Main Title"/>
+    <w:basedOn w:val="Standard"/>
+    <w:pPr>
+      <w:spacing w:before="480" w:after="60" w:line="240" w:lineRule="auto"/>
+      <w:jc w:val="center"/>
+    </w:pPr>
+    <w:rPr>
+      <w:rFonts w:ascii="Arial" w:hAnsi="Arial"/>
+      <w:b/>
+      <w:kern w:val="28"/>
+      <w:sz w:val="32"/>
+    </w:rPr>
+  </w:style>
+  <w:style w:type="paragraph" w:customStyle="1" w:styleId="Paragraph1">
+    <w:name w:val="Paragraph1"/>
+    <w:basedOn w:val="Standard"/>
+    <w:pPr>
+      <w:spacing w:before="80" w:line="240" w:lineRule="auto"/>
+      <w:jc w:val="both"/>
+    </w:pPr>
+  </w:style>
+  <w:style w:type="paragraph" w:styleId="Textkrper2">
+    <w:name w:val="Body Text 2"/>
+    <w:basedOn w:val="Standard"/>
+    <w:semiHidden/>
+    <w:rPr>
+      <w:i/>
+      <w:color w:val="0000FF"/>
+    </w:rPr>
+  </w:style>
+  <w:style w:type="paragraph" w:styleId="Textkrper-Zeileneinzug">
+    <w:name w:val="Body Text Indent"/>
+    <w:basedOn w:val="Standard"/>
+    <w:semiHidden/>
+    <w:pPr>
+      <w:ind w:left="720"/>
+    </w:pPr>
+    <w:rPr>
+      <w:i/>
+      <w:color w:val="0000FF"/>
+      <w:u w:val="single"/>
+    </w:rPr>
+  </w:style>
+  <w:style w:type="paragraph" w:customStyle="1" w:styleId="Body">
+    <w:name w:val="Body"/>
+    <w:basedOn w:val="Standard"/>
+    <w:pPr>
+      <w:widowControl/>
+      <w:spacing w:before="120" w:line="240" w:lineRule="auto"/>
+      <w:jc w:val="both"/>
+    </w:pPr>
+    <w:rPr>
+      <w:rFonts w:ascii="Book Antiqua" w:hAnsi="Book Antiqua"/>
+    </w:rPr>
+  </w:style>
+  <w:style w:type="paragraph" w:customStyle="1" w:styleId="Bullet">
+    <w:name w:val="Bullet"/>
+    <w:basedOn w:val="Standard"/>
+    <w:pPr>
+      <w:widowControl/>
+      <w:tabs>
+        <w:tab w:val="num" w:pos="360"/>
+        <w:tab w:val="left" w:pos="720"/>
+      </w:tabs>
+      <w:spacing w:before="120" w:line="240" w:lineRule="auto"/>
+      <w:ind w:left="720" w:right="360"/>
+      <w:jc w:val="both"/>
+    </w:pPr>
+    <w:rPr>
+      <w:rFonts w:ascii="Book Antiqua" w:hAnsi="Book Antiqua"/>
+    </w:rPr>
+  </w:style>
+  <w:style w:type="paragraph" w:customStyle="1" w:styleId="InfoBlue">
+    <w:name w:val="InfoBlue"/>
+    <w:basedOn w:val="Standard"/>
+    <w:next w:val="Textkrper"/>
+    <w:autoRedefine/>
+    <w:pPr>
+      <w:spacing w:after="120"/>
+      <w:ind w:left="720"/>
+    </w:pPr>
+    <w:rPr>
+      <w:i/>
+      <w:color w:val="0000FF"/>
+    </w:rPr>
+  </w:style>
+  <w:style w:type="character" w:styleId="Hyperlink">
+    <w:name w:val="Hyperlink"/>
+    <w:basedOn w:val="Absatz-Standardschriftart"/>
+    <w:semiHidden/>
+    <w:rPr>
+      <w:color w:val="0000FF"/>
+      <w:u w:val="single"/>
+    </w:rPr>
+  </w:style>
+  <w:style w:type="paragraph" w:styleId="StandardWeb">
+    <w:name w:val="Normal (Web)"/>
+    <w:basedOn w:val="Standard"/>
+    <w:semiHidden/>
+    <w:pPr>
+      <w:widowControl/>
+      <w:spacing w:before="100" w:beforeAutospacing="1" w:after="100" w:afterAutospacing="1" w:line="240" w:lineRule="auto"/>
+    </w:pPr>
+    <w:rPr>
+      <w:sz w:val="24"/>
+      <w:szCs w:val="24"/>
+    </w:rPr>
+  </w:style>
+  <w:style w:type="paragraph" w:styleId="Beschriftung">
+    <w:name w:val="caption"/>
+    <w:basedOn w:val="Standard"/>
+    <w:next w:val="Standard"/>
+    <w:uiPriority w:val="35"/>
+    <w:unhideWhenUsed/>
+    <w:qFormat/>
+    <w:rsid w:val="00C02E0B"/>
+    <w:pPr>
+      <w:spacing w:after="200" w:line="240" w:lineRule="auto"/>
+    </w:pPr>
+    <w:rPr>
+      <w:i/>
+      <w:iCs/>
+      <w:color w:val="1F497D" w:themeColor="text2"/>
+      <w:sz w:val="18"/>
+      <w:szCs w:val="18"/>
+    </w:rPr>
+  </w:style>
+  <w:style w:type="paragraph" w:styleId="Sprechblasentext">
+    <w:name w:val="Balloon Text"/>
+    <w:basedOn w:val="Standard"/>
+    <w:link w:val="SprechblasentextZchn"/>
+    <w:uiPriority w:val="99"/>
+    <w:semiHidden/>
+    <w:unhideWhenUsed/>
+    <w:rsid w:val="006576B4"/>
+    <w:pPr>
+      <w:spacing w:line="240" w:lineRule="auto"/>
+    </w:pPr>
+    <w:rPr>
+      <w:rFonts w:ascii="Tahoma" w:hAnsi="Tahoma" w:cs="Tahoma"/>
+      <w:sz w:val="16"/>
+      <w:szCs w:val="16"/>
+    </w:rPr>
+  </w:style>
+  <w:style w:type="character" w:customStyle="1" w:styleId="SprechblasentextZchn">
+    <w:name w:val="Sprechblasentext Zchn"/>
+    <w:basedOn w:val="Absatz-Standardschriftart"/>
+    <w:link w:val="Sprechblasentext"/>
+    <w:uiPriority w:val="99"/>
+    <w:semiHidden/>
+    <w:rsid w:val="006576B4"/>
+    <w:rPr>
+      <w:rFonts w:ascii="Tahoma" w:hAnsi="Tahoma" w:cs="Tahoma"/>
+      <w:sz w:val="16"/>
+      <w:szCs w:val="16"/>
+      <w:lang w:val="en-US" w:eastAsia="en-US"/>
+    </w:rPr>
+  </w:style>
+</w:styles>
+</file>
+
+<file path=word/stylesWithEffects.xml><?xml version="1.0" encoding="utf-8"?>
+<w:styles xmlns:wpc="http://schemas.microsoft.com/office/word/2010/wordprocessingCanvas" xmlns:mc="http://schemas.openxmlformats.org/markup-compatibility/2006" xmlns:o="urn:schemas-microsoft-com:office:office" xmlns:r="http://schemas.openxmlformats.org/officeDocument/2006/relationships" xmlns:m="http://schemas.openxmlformats.org/officeDocument/2006/math" xmlns:v="urn:schemas-microsoft-com:vml" xmlns:wp14="http://schemas.microsoft.com/office/word/2010/wordprocessingDrawing" xmlns:wp="http://schemas.openxmlformats.org/drawingml/2006/wordprocessingDrawing" xmlns:w10="urn:schemas-microsoft-com:office:word" xmlns:w="http://schemas.openxmlformats.org/wordprocessingml/2006/main" xmlns:w14="http://schemas.microsoft.com/office/word/2010/wordml" xmlns:wpg="http://schemas.microsoft.com/office/word/2010/wordprocessingGroup" xmlns:wpi="http://schemas.microsoft.com/office/word/2010/wordprocessingInk" xmlns:wne="http://schemas.microsoft.com/office/word/2006/wordml" xmlns:wps="http://schemas.microsoft.com/office/word/2010/wordprocessingShape" mc:Ignorable="w14 wp14">
+  <w:docDefaults>
+    <w:rPrDefault>
+      <w:rPr>
+        <w:rFonts w:ascii="Times New Roman" w:eastAsia="Times New Roman" w:hAnsi="Times New Roman" w:cs="Times New Roman"/>
+        <w:lang w:val="de-DE" w:eastAsia="de-DE" w:bidi="ar-SA"/>
+      </w:rPr>
+    </w:rPrDefault>
+    <w:pPrDefault/>
+  </w:docDefaults>
+  <w:latentStyles w:defLockedState="0" w:defUIPriority="99" w:defSemiHidden="1" w:defUnhideWhenUsed="1" w:defQFormat="0" w:count="267">
+    <w:lsdException w:name="Normal" w:semiHidden="0" w:uiPriority="0" w:unhideWhenUsed="0" w:qFormat="1"/>
+    <w:lsdException w:name="heading 1" w:semiHidden="0" w:uiPriority="0" w:unhideWhenUsed="0" w:qFormat="1"/>
+    <w:lsdException w:name="heading 2" w:semiHidden="0" w:uiPriority="0" w:unhideWhenUsed="0" w:qFormat="1"/>
+    <w:lsdException w:name="heading 3" w:semiHidden="0" w:uiPriority="0" w:unhideWhenUsed="0" w:qFormat="1"/>
+    <w:lsdException w:name="heading 4" w:semiHidden="0" w:uiPriority="0" w:unhideWhenUsed="0" w:qFormat="1"/>
+    <w:lsdException w:name="heading 5" w:semiHidden="0" w:uiPriority="0" w:unhideWhenUsed="0" w:qFormat="1"/>
+    <w:lsdException w:name="heading 6" w:semiHidden="0" w:uiPriority="0" w:unhideWhenUsed="0" w:qFormat="1"/>
+    <w:lsdException w:name="heading 7" w:semiHidden="0" w:uiPriority="0" w:unhideWhenUsed="0" w:qFormat="1"/>
+    <w:lsdException w:name="heading 8" w:semiHidden="0" w:uiPriority="0" w:unhideWhenUsed="0" w:qFormat="1"/>
+    <w:lsdException w:name="heading 9" w:semiHidden="0" w:uiPriority="0" w:unhideWhenUsed="0" w:qFormat="1"/>
+    <w:lsdException w:name="toc 1" w:uiPriority="39"/>
+    <w:lsdException w:name="toc 2" w:uiPriority="39"/>
+    <w:lsdException w:name="toc 3" w:uiPriority="39"/>
+    <w:lsdException w:name="toc 4" w:uiPriority="39"/>
+    <w:lsdException w:name="toc 5" w:uiPriority="39"/>
+    <w:lsdException w:name="toc 6" w:uiPriority="39"/>
+    <w:lsdException w:name="toc 7" w:uiPriority="39"/>
+    <w:lsdException w:name="toc 8" w:uiPriority="39"/>
+    <w:lsdException w:name="toc 9" w:uiPriority="39"/>
+    <w:lsdException w:name="caption" w:uiPriority="35" w:qFormat="1"/>
+    <w:lsdException w:name="Title" w:semiHidden="0" w:uiPriority="10" w:unhideWhenUsed="0" w:qFormat="1"/>
+    <w:lsdException w:name="Default Paragraph Font" w:uiPriority="1"/>
+    <w:lsdException w:name="Subtitle" w:semiHidden="0" w:uiPriority="11" w:unhideWhenUsed="0" w:qFormat="1"/>
+    <w:lsdException w:name="Strong" w:semiHidden="0" w:uiPriority="22" w:unhideWhenUsed="0" w:qFormat="1"/>
+    <w:lsdException w:name="Emphasis" w:semiHidden="0" w:uiPriority="20" w:unhideWhenUsed="0" w:qFormat="1"/>
+    <w:lsdException w:name="Table Grid" w:semiHidden="0" w:uiPriority="59" w:unhideWhenUsed="0"/>
+    <w:lsdException w:name="Placeholder Text" w:unhideWhenUsed="0"/>
+    <w:lsdException w:name="No Spacing" w:semiHidden="0" w:uiPriority="1" w:unhideWhenUsed="0" w:qFormat="1"/>
+    <w:lsdException w:name="Light Shading" w:semiHidden="0" w:uiPriority="60" w:unhideWhenUsed="0"/>
+    <w:lsdException w:name="Light List" w:semiHidden="0" w:uiPriority="61" w:unhideWhenUsed="0"/>
+    <w:lsdException w:name="Light Grid" w:semiHidden="0" w:uiPriority="62" w:unhideWhenUsed="0"/>
+    <w:lsdException w:name="Medium Shading 1" w:semiHidden="0" w:uiPriority="63" w:unhideWhenUsed="0"/>
+    <w:lsdException w:name="Medium Shading 2" w:semiHidden="0" w:uiPriority="64" w:unhideWhenUsed="0"/>
+    <w:lsdException w:name="Medium List 1" w:semiHidden="0" w:uiPriority="65" w:unhideWhenUsed="0"/>
+    <w:lsdException w:name="Medium List 2" w:semiHidden="0" w:uiPriority="66" w:unhideWhenUsed="0"/>
+    <w:lsdException w:name="Medium Grid 1" w:semiHidden="0" w:uiPriority="67" w:unhideWhenUsed="0"/>
+    <w:lsdException w:name="Medium Grid 2" w:semiHidden="0" w:uiPriority="68" w:unhideWhenUsed="0"/>
+    <w:lsdException w:name="Medium Grid 3" w:semiHidden="0" w:uiPriority="69" w:unhideWhenUsed="0"/>
+    <w:lsdException w:name="Dark List" w:semiHidden="0" w:uiPriority="70" w:unhideWhenUsed="0"/>
+    <w:lsdException w:name="Colorful Shading" w:semiHidden="0" w:uiPriority="71" w:unhideWhenUsed="0"/>
+    <w:lsdException w:name="Colorful List" w:semiHidden="0" w:uiPriority="72" w:unhideWhenUsed="0"/>
+    <w:lsdException w:name="Colorful Grid" w:semiHidden="0" w:uiPriority="73" w:unhideWhenUsed="0"/>
+    <w:lsdException w:name="Light Shading Accent 1" w:semiHidden="0" w:uiPriority="60" w:unhideWhenUsed="0"/>
+    <w:lsdException w:name="Light List Accent 1" w:semiHidden="0" w:uiPriority="61" w:unhideWhenUsed="0"/>
+    <w:lsdException w:name="Light Grid Accent 1" w:semiHidden="0" w:uiPriority="62" w:unhideWhenUsed="0"/>
+    <w:lsdException w:name="Medium Shading 1 Accent 1" w:semiHidden="0" w:uiPriority="63" w:unhideWhenUsed="0"/>
+    <w:lsdException w:name="Medium Shading 2 Accent 1" w:semiHidden="0" w:uiPriority="64" w:unhideWhenUsed="0"/>
+    <w:lsdException w:name="Medium List 1 Accent 1" w:semiHidden="0" w:uiPriority="65" w:unhideWhenUsed="0"/>
+    <w:lsdException w:name="Revision" w:unhideWhenUsed="0"/>
+    <w:lsdException w:name="List Paragraph" w:semiHidden="0" w:uiPriority="34" w:unhideWhenUsed="0" w:qFormat="1"/>
+    <w:lsdException w:name="Quote" w:semiHidden="0" w:uiPriority="29" w:unhideWhenUsed="0" w:qFormat="1"/>
+    <w:lsdException w:name="Intense Quote" w:semiHidden="0" w:uiPriority="30" w:unhideWhenUsed="0" w:qFormat="1"/>
+    <w:lsdException w:name="Medium List 2 Accent 1" w:semiHidden="0" w:uiPriority="66" w:unhideWhenUsed="0"/>
+    <w:lsdException w:name="Medium Grid 1 Accent 1" w:semiHidden="0" w:uiPriority="67" w:unhideWhenUsed="0"/>
+    <w:lsdException w:name="Medium Grid 2 Accent 1" w:semiHidden="0" w:uiPriority="68" w:unhideWhenUsed="0"/>
+    <w:lsdException w:name="Medium Grid 3 Accent 1" w:semiHidden="0" w:uiPriority="69" w:unhideWhenUsed="0"/>
+    <w:lsdException w:name="Dark List Accent 1" w:semiHidden="0" w:uiPriority="70" w:unhideWhenUsed="0"/>
+    <w:lsdException w:name="Colorful Shading Accent 1" w:semiHidden="0" w:uiPriority="71" w:unhideWhenUsed="0"/>
+    <w:lsdException w:name="Colorful List Accent 1" w:semiHidden="0" w:uiPriority="72" w:unhideWhenUsed="0"/>
+    <w:lsdException w:name="Colorful Grid Accent 1" w:semiHidden="0" w:uiPriority="73" w:unhideWhenUsed="0"/>
+    <w:lsdException w:name="Light Shading Accent 2" w:semiHidden="0" w:uiPriority="60" w:unhideWhenUsed="0"/>
+    <w:lsdException w:name="Light List Accent 2" w:semiHidden="0" w:uiPriority="61" w:unhideWhenUsed="0"/>
+    <w:lsdException w:name="Light Grid Accent 2" w:semiHidden="0" w:uiPriority="62" w:unhideWhenUsed="0"/>
+    <w:lsdException w:name="Medium Shading 1 Accent 2" w:semiHidden="0" w:uiPriority="63" w:unhideWhenUsed="0"/>
+    <w:lsdException w:name="Medium Shading 2 Accent 2" w:semiHidden="0" w:uiPriority="64" w:unhideWhenUsed="0"/>
+    <w:lsdException w:name="Medium List 1 Accent 2" w:semiHidden="0" w:uiPriority="65" w:unhideWhenUsed="0"/>
+    <w:lsdException w:name="Medium List 2 Accent 2" w:semiHidden="0" w:uiPriority="66" w:unhideWhenUsed="0"/>
+    <w:lsdException w:name="Medium Grid 1 Accent 2" w:semiHidden="0" w:uiPriority="67" w:unhideWhenUsed="0"/>
+    <w:lsdException w:name="Medium Grid 2 Accent 2" w:semiHidden="0" w:uiPriority="68" w:unhideWhenUsed="0"/>
+    <w:lsdException w:name="Medium Grid 3 Accent 2" w:semiHidden="0" w:uiPriority="69" w:unhideWhenUsed="0"/>
+    <w:lsdException w:name="Dark List Accent 2" w:semiHidden="0" w:uiPriority="70" w:unhideWhenUsed="0"/>
+    <w:lsdException w:name="Colorful Shading Accent 2" w:semiHidden="0" w:uiPriority="71" w:unhideWhenUsed="0"/>
+    <w:lsdException w:name="Colorful List Accent 2" w:semiHidden="0" w:uiPriority="72" w:unhideWhenUsed="0"/>
+    <w:lsdException w:name="Colorful Grid Accent 2" w:semiHidden="0" w:uiPriority="73" w:unhideWhenUsed="0"/>
+    <w:lsdException w:name="Light Shading Accent 3" w:semiHidden="0" w:uiPriority="60" w:unhideWhenUsed="0"/>
+    <w:lsdException w:name="Light List Accent 3" w:semiHidden="0" w:uiPriority="61" w:unhideWhenUsed="0"/>
+    <w:lsdException w:name="Light Grid Accent 3" w:semiHidden="0" w:uiPriority="62" w:unhideWhenUsed="0"/>
+    <w:lsdException w:name="Medium Shading 1 Accent 3" w:semiHidden="0" w:uiPriority="63" w:unhideWhenUsed="0"/>
+    <w:lsdException w:name="Medium Shading 2 Accent 3" w:semiHidden="0" w:uiPriority="64" w:unhideWhenUsed="0"/>
+    <w:lsdException w:name="Medium List 1 Accent 3" w:semiHidden="0" w:uiPriority="65" w:unhideWhenUsed="0"/>
+    <w:lsdException w:name="Medium List 2 Accent 3" w:semiHidden="0" w:uiPriority="66" w:unhideWhenUsed="0"/>
+    <w:lsdException w:name="Medium Grid 1 Accent 3" w:semiHidden="0" w:uiPriority="67" w:unhideWhenUsed="0"/>
+    <w:lsdException w:name="Medium Grid 2 Accent 3" w:semiHidden="0" w:uiPriority="68" w:unhideWhenUsed="0"/>
+    <w:lsdException w:name="Medium Grid 3 Accent 3" w:semiHidden="0" w:uiPriority="69" w:unhideWhenUsed="0"/>
+    <w:lsdException w:name="Dark List Accent 3" w:semiHidden="0" w:uiPriority="70" w:unhideWhenUsed="0"/>
+    <w:lsdException w:name="Colorful Shading Accent 3" w:semiHidden="0" w:uiPriority="71" w:unhideWhenUsed="0"/>
+    <w:lsdException w:name="Colorful List Accent 3" w:semiHidden="0" w:uiPriority="72" w:unhideWhenUsed="0"/>
+    <w:lsdException w:name="Colorful Grid Accent 3" w:semiHidden="0" w:uiPriority="73" w:unhideWhenUsed="0"/>
+    <w:lsdException w:name="Light Shading Accent 4" w:semiHidden="0" w:uiPriority="60" w:unhideWhenUsed="0"/>
+    <w:lsdException w:name="Light List Accent 4" w:semiHidden="0" w:uiPriority="61" w:unhideWhenUsed="0"/>
+    <w:lsdException w:name="Light Grid Accent 4" w:semiHidden="0" w:uiPriority="62" w:unhideWhenUsed="0"/>
+    <w:lsdException w:name="Medium Shading 1 Accent 4" w:semiHidden="0" w:uiPriority="63" w:unhideWhenUsed="0"/>
+    <w:lsdException w:name="Medium Shading 2 Accent 4" w:semiHidden="0" w:uiPriority="64" w:unhideWhenUsed="0"/>
+    <w:lsdException w:name="Medium List 1 Accent 4" w:semiHidden="0" w:uiPriority="65" w:unhideWhenUsed="0"/>
+    <w:lsdException w:name="Medium List 2 Accent 4" w:semiHidden="0" w:uiPriority="66" w:unhideWhenUsed="0"/>
+    <w:lsdException w:name="Medium Grid 1 Accent 4" w:semiHidden="0" w:uiPriority="67" w:unhideWhenUsed="0"/>
+    <w:lsdException w:name="Medium Grid 2 Accent 4" w:semiHidden="0" w:uiPriority="68" w:unhideWhenUsed="0"/>
+    <w:lsdException w:name="Medium Grid 3 Accent 4" w:semiHidden="0" w:uiPriority="69" w:unhideWhenUsed="0"/>
+    <w:lsdException w:name="Dark List Accent 4" w:semiHidden="0" w:uiPriority="70" w:unhideWhenUsed="0"/>
+    <w:lsdException w:name="Colorful Shading Accent 4" w:semiHidden="0" w:uiPriority="71" w:unhideWhenUsed="0"/>
+    <w:lsdException w:name="Colorful List Accent 4" w:semiHidden="0" w:uiPriority="72" w:unhideWhenUsed="0"/>
+    <w:lsdException w:name="Colorful Grid Accent 4" w:semiHidden="0" w:uiPriority="73" w:unhideWhenUsed="0"/>
+    <w:lsdException w:name="Light Shading Accent 5" w:semiHidden="0" w:uiPriority="60" w:unhideWhenUsed="0"/>
+    <w:lsdException w:name="Light List Accent 5" w:semiHidden="0" w:uiPriority="61" w:unhideWhenUsed="0"/>
+    <w:lsdException w:name="Light Grid Accent 5" w:semiHidden="0" w:uiPriority="62" w:unhideWhenUsed="0"/>
+    <w:lsdException w:name="Medium Shading 1 Accent 5" w:semiHidden="0" w:uiPriority="63" w:unhideWhenUsed="0"/>
+    <w:lsdException w:name="Medium Shading 2 Accent 5" w:semiHidden="0" w:uiPriority="64" w:unhideWhenUsed="0"/>
+    <w:lsdException w:name="Medium List 1 Accent 5" w:semiHidden="0" w:uiPriority="65" w:unhideWhenUsed="0"/>
+    <w:lsdException w:name="Medium List 2 Accent 5" w:semiHidden="0" w:uiPriority="66" w:unhideWhenUsed="0"/>
+    <w:lsdException w:name="Medium Grid 1 Accent 5" w:semiHidden="0" w:uiPriority="67" w:unhideWhenUsed="0"/>
+    <w:lsdException w:name="Medium Grid 2 Accent 5" w:semiHidden="0" w:uiPriority="68" w:unhideWhenUsed="0"/>
+    <w:lsdException w:name="Medium Grid 3 Accent 5" w:semiHidden="0" w:uiPriority="69" w:unhideWhenUsed="0"/>
+    <w:lsdException w:name="Dark List Accent 5" w:semiHidden="0" w:uiPriority="70" w:unhideWhenUsed="0"/>
+    <w:lsdException w:name="Colorful Shading Accent 5" w:semiHidden="0" w:uiPriority="71" w:unhideWhenUsed="0"/>
+    <w:lsdException w:name="Colorful List Accent 5" w:semiHidden="0" w:uiPriority="72" w:unhideWhenUsed="0"/>
+    <w:lsdException w:name="Colorful Grid Accent 5" w:semiHidden="0" w:uiPriority="73" w:unhideWhenUsed="0"/>
+    <w:lsdException w:name="Light Shading Accent 6" w:semiHidden="0" w:uiPriority="60" w:unhideWhenUsed="0"/>
+    <w:lsdException w:name="Light List Accent 6" w:semiHidden="0" w:uiPriority="61" w:unhideWhenUsed="0"/>
+    <w:lsdException w:name="Light Grid Accent 6" w:semiHidden="0" w:uiPriority="62" w:unhideWhenUsed="0"/>
+    <w:lsdException w:name="Medium Shading 1 Accent 6" w:semiHidden="0" w:uiPriority="63" w:unhideWhenUsed="0"/>
+    <w:lsdException w:name="Medium Shading 2 Accent 6" w:semiHidden="0" w:uiPriority="64" w:unhideWhenUsed="0"/>
+    <w:lsdException w:name="Medium List 1 Accent 6" w:semiHidden="0" w:uiPriority="65" w:unhideWhenUsed="0"/>
+    <w:lsdException w:name="Medium List 2 Accent 6" w:semiHidden="0" w:uiPriority="66" w:unhideWhenUsed="0"/>
+    <w:lsdException w:name="Medium Grid 1 Accent 6" w:semiHidden="0" w:uiPriority="67" w:unhideWhenUsed="0"/>
+    <w:lsdException w:name="Medium Grid 2 Accent 6" w:semiHidden="0" w:uiPriority="68" w:unhideWhenUsed="0"/>
+    <w:lsdException w:name="Medium Grid 3 Accent 6" w:semiHidden="0" w:uiPriority="69" w:unhideWhenUsed="0"/>
+    <w:lsdException w:name="Dark List Accent 6" w:semiHidden="0" w:uiPriority="70" w:unhideWhenUsed="0"/>
+    <w:lsdException w:name="Colorful Shading Accent 6" w:semiHidden="0" w:uiPriority="71" w:unhideWhenUsed="0"/>
+    <w:lsdException w:name="Colorful List Accent 6" w:semiHidden="0" w:uiPriority="72" w:unhideWhenUsed="0"/>
+    <w:lsdException w:name="Colorful Grid Accent 6" w:semiHidden="0" w:uiPriority="73" w:unhideWhenUsed="0"/>
+    <w:lsdException w:name="Subtle Emphasis" w:semiHidden="0" w:uiPriority="19" w:unhideWhenUsed="0" w:qFormat="1"/>
+    <w:lsdException w:name="Intense Emphasis" w:semiHidden="0" w:uiPriority="21" w:unhideWhenUsed="0" w:qFormat="1"/>
+    <w:lsdException w:name="Subtle Reference" w:semiHidden="0" w:uiPriority="31" w:unhideWhenUsed="0" w:qFormat="1"/>
+    <w:lsdException w:name="Intense Reference" w:semiHidden="0" w:uiPriority="32" w:unhideWhenUsed="0" w:qFormat="1"/>
+    <w:lsdException w:name="Book Title" w:semiHidden="0" w:uiPriority="33" w:unhideWhenUsed="0" w:qFormat="1"/>
+    <w:lsdException w:name="Bibliography" w:uiPriority="37"/>
+    <w:lsdException w:name="TOC Heading" w:uiPriority="39" w:qFormat="1"/>
   </w:latentStyles>
   <w:style w:type="paragraph" w:default="1" w:styleId="Standard">
     <w:name w:val="Normal"/>

</xml_diff>